<commit_message>
edited create task rubric
</commit_message>
<xml_diff>
--- a/CreateTask/CreateTaskRubric.docx
+++ b/CreateTask/CreateTaskRubric.docx
@@ -17,11 +17,11 @@
         <w:tblLook w:noVBand="1" w:val="04a0" w:noHBand="0" w:lastColumn="0" w:firstColumn="1" w:lastRow="0" w:firstRow="1"/>
       </w:tblPr>
       <w:tblGrid>
-        <w:gridCol w:w="1800"/>
+        <w:gridCol w:w="1799"/>
         <w:gridCol w:w="1350"/>
-        <w:gridCol w:w="2519"/>
-        <w:gridCol w:w="4050"/>
-        <w:gridCol w:w="4321"/>
+        <w:gridCol w:w="2518"/>
+        <w:gridCol w:w="4051"/>
+        <w:gridCol w:w="4322"/>
       </w:tblGrid>
       <w:tr>
         <w:trPr>
@@ -29,7 +29,7 @@
         </w:trPr>
         <w:tc>
           <w:tcPr>
-            <w:tcW w:w="1800" w:type="dxa"/>
+            <w:tcW w:w="1799" w:type="dxa"/>
             <w:cnfStyle w:val="001000000000" w:firstRow="0" w:lastRow="0" w:firstColumn="1" w:lastColumn="0" w:oddVBand="0" w:evenVBand="0" w:oddHBand="0" w:evenHBand="0" w:firstRowFirstColumn="0" w:firstRowLastColumn="0" w:lastRowFirstColumn="0" w:lastRowLastColumn="0"/>
             <w:tcBorders>
               <w:bottom w:val="single" w:sz="12" w:space="0" w:color="F4B083"/>
@@ -87,7 +87,7 @@
         </w:tc>
         <w:tc>
           <w:tcPr>
-            <w:tcW w:w="2519" w:type="dxa"/>
+            <w:tcW w:w="2518" w:type="dxa"/>
             <w:tcBorders>
               <w:bottom w:val="single" w:sz="12" w:space="0" w:color="F4B083"/>
               <w:insideH w:val="single" w:sz="12" w:space="0" w:color="F4B083"/>
@@ -116,7 +116,7 @@
         </w:tc>
         <w:tc>
           <w:tcPr>
-            <w:tcW w:w="4050" w:type="dxa"/>
+            <w:tcW w:w="4051" w:type="dxa"/>
             <w:tcBorders>
               <w:bottom w:val="single" w:sz="12" w:space="0" w:color="F4B083"/>
               <w:insideH w:val="single" w:sz="12" w:space="0" w:color="F4B083"/>
@@ -145,7 +145,7 @@
         </w:tc>
         <w:tc>
           <w:tcPr>
-            <w:tcW w:w="4321" w:type="dxa"/>
+            <w:tcW w:w="4322" w:type="dxa"/>
             <w:tcBorders>
               <w:bottom w:val="single" w:sz="12" w:space="0" w:color="F4B083"/>
               <w:insideH w:val="single" w:sz="12" w:space="0" w:color="F4B083"/>
@@ -177,7 +177,7 @@
         <w:trPr/>
         <w:tc>
           <w:tcPr>
-            <w:tcW w:w="1800" w:type="dxa"/>
+            <w:tcW w:w="1799" w:type="dxa"/>
             <w:cnfStyle w:val="001000000000" w:firstRow="0" w:lastRow="0" w:firstColumn="1" w:lastColumn="0" w:oddVBand="0" w:evenVBand="0" w:oddHBand="0" w:evenHBand="0" w:firstRowFirstColumn="0" w:firstRowLastColumn="0" w:lastRowFirstColumn="0" w:lastRowLastColumn="0"/>
             <w:tcBorders/>
             <w:shd w:fill="auto" w:val="clear"/>
@@ -249,7 +249,7 @@
         </w:tc>
         <w:tc>
           <w:tcPr>
-            <w:tcW w:w="2519" w:type="dxa"/>
+            <w:tcW w:w="2518" w:type="dxa"/>
             <w:tcBorders/>
             <w:shd w:fill="auto" w:val="clear"/>
           </w:tcPr>
@@ -306,7 +306,7 @@
         </w:tc>
         <w:tc>
           <w:tcPr>
-            <w:tcW w:w="4050" w:type="dxa"/>
+            <w:tcW w:w="4051" w:type="dxa"/>
             <w:tcBorders/>
             <w:shd w:fill="auto" w:val="clear"/>
           </w:tcPr>
@@ -492,7 +492,7 @@
         </w:tc>
         <w:tc>
           <w:tcPr>
-            <w:tcW w:w="4321" w:type="dxa"/>
+            <w:tcW w:w="4322" w:type="dxa"/>
             <w:tcBorders/>
             <w:shd w:fill="auto" w:val="clear"/>
           </w:tcPr>
@@ -550,7 +550,7 @@
         <w:trPr/>
         <w:tc>
           <w:tcPr>
-            <w:tcW w:w="1800" w:type="dxa"/>
+            <w:tcW w:w="1799" w:type="dxa"/>
             <w:cnfStyle w:val="001000000000" w:firstRow="0" w:lastRow="0" w:firstColumn="1" w:lastColumn="0" w:oddVBand="0" w:evenVBand="0" w:oddHBand="0" w:evenHBand="0" w:firstRowFirstColumn="0" w:firstRowLastColumn="0" w:lastRowFirstColumn="0" w:lastRowLastColumn="0"/>
             <w:tcBorders/>
             <w:shd w:fill="auto" w:val="clear"/>
@@ -624,7 +624,7 @@
         </w:tc>
         <w:tc>
           <w:tcPr>
-            <w:tcW w:w="2519" w:type="dxa"/>
+            <w:tcW w:w="2518" w:type="dxa"/>
             <w:tcBorders/>
             <w:shd w:fill="auto" w:val="clear"/>
           </w:tcPr>
@@ -649,7 +649,7 @@
         </w:tc>
         <w:tc>
           <w:tcPr>
-            <w:tcW w:w="4050" w:type="dxa"/>
+            <w:tcW w:w="4051" w:type="dxa"/>
             <w:tcBorders/>
             <w:shd w:fill="auto" w:val="clear"/>
           </w:tcPr>
@@ -746,7 +746,7 @@
         </w:tc>
         <w:tc>
           <w:tcPr>
-            <w:tcW w:w="4321" w:type="dxa"/>
+            <w:tcW w:w="4322" w:type="dxa"/>
             <w:tcBorders/>
             <w:shd w:fill="auto" w:val="clear"/>
           </w:tcPr>
@@ -843,11 +843,11 @@
         <w:tblLook w:noVBand="1" w:val="04a0" w:noHBand="0" w:lastColumn="0" w:firstColumn="1" w:lastRow="0" w:firstRow="1"/>
       </w:tblPr>
       <w:tblGrid>
-        <w:gridCol w:w="1800"/>
+        <w:gridCol w:w="1799"/>
         <w:gridCol w:w="1350"/>
-        <w:gridCol w:w="2519"/>
-        <w:gridCol w:w="4050"/>
-        <w:gridCol w:w="4321"/>
+        <w:gridCol w:w="2518"/>
+        <w:gridCol w:w="4051"/>
+        <w:gridCol w:w="4322"/>
       </w:tblGrid>
       <w:tr>
         <w:trPr>
@@ -855,7 +855,7 @@
         </w:trPr>
         <w:tc>
           <w:tcPr>
-            <w:tcW w:w="1800" w:type="dxa"/>
+            <w:tcW w:w="1799" w:type="dxa"/>
             <w:cnfStyle w:val="001000000000" w:firstRow="0" w:lastRow="0" w:firstColumn="1" w:lastColumn="0" w:oddVBand="0" w:evenVBand="0" w:oddHBand="0" w:evenHBand="0" w:firstRowFirstColumn="0" w:firstRowLastColumn="0" w:lastRowFirstColumn="0" w:lastRowLastColumn="0"/>
             <w:tcBorders>
               <w:bottom w:val="single" w:sz="12" w:space="0" w:color="F7CAAC"/>
@@ -911,7 +911,7 @@
         </w:tc>
         <w:tc>
           <w:tcPr>
-            <w:tcW w:w="2519" w:type="dxa"/>
+            <w:tcW w:w="2518" w:type="dxa"/>
             <w:tcBorders>
               <w:bottom w:val="single" w:sz="12" w:space="0" w:color="F7CAAC"/>
               <w:insideH w:val="single" w:sz="12" w:space="0" w:color="F7CAAC"/>
@@ -939,7 +939,7 @@
         </w:tc>
         <w:tc>
           <w:tcPr>
-            <w:tcW w:w="4050" w:type="dxa"/>
+            <w:tcW w:w="4051" w:type="dxa"/>
             <w:tcBorders>
               <w:bottom w:val="single" w:sz="12" w:space="0" w:color="F7CAAC"/>
               <w:insideH w:val="single" w:sz="12" w:space="0" w:color="F7CAAC"/>
@@ -967,7 +967,7 @@
         </w:tc>
         <w:tc>
           <w:tcPr>
-            <w:tcW w:w="4321" w:type="dxa"/>
+            <w:tcW w:w="4322" w:type="dxa"/>
             <w:tcBorders>
               <w:bottom w:val="single" w:sz="12" w:space="0" w:color="F7CAAC"/>
               <w:insideH w:val="single" w:sz="12" w:space="0" w:color="F7CAAC"/>
@@ -998,7 +998,7 @@
         <w:trPr/>
         <w:tc>
           <w:tcPr>
-            <w:tcW w:w="1800" w:type="dxa"/>
+            <w:tcW w:w="1799" w:type="dxa"/>
             <w:cnfStyle w:val="001000000000" w:firstRow="0" w:lastRow="0" w:firstColumn="1" w:lastColumn="0" w:oddVBand="0" w:evenVBand="0" w:oddHBand="0" w:evenHBand="0" w:firstRowFirstColumn="0" w:firstRowLastColumn="0" w:lastRowFirstColumn="0" w:lastRowLastColumn="0"/>
             <w:tcBorders>
               <w:top w:val="single" w:sz="12" w:space="0" w:color="F7CAAC"/>
@@ -1054,7 +1054,7 @@
         </w:tc>
         <w:tc>
           <w:tcPr>
-            <w:tcW w:w="2519" w:type="dxa"/>
+            <w:tcW w:w="2518" w:type="dxa"/>
             <w:tcBorders>
               <w:top w:val="single" w:sz="12" w:space="0" w:color="F7CAAC"/>
             </w:tcBorders>
@@ -1130,7 +1130,7 @@
         </w:tc>
         <w:tc>
           <w:tcPr>
-            <w:tcW w:w="4050" w:type="dxa"/>
+            <w:tcW w:w="4051" w:type="dxa"/>
             <w:tcBorders>
               <w:top w:val="single" w:sz="12" w:space="0" w:color="F7CAAC"/>
             </w:tcBorders>
@@ -1240,7 +1240,7 @@
         </w:tc>
         <w:tc>
           <w:tcPr>
-            <w:tcW w:w="4321" w:type="dxa"/>
+            <w:tcW w:w="4322" w:type="dxa"/>
             <w:tcBorders>
               <w:top w:val="single" w:sz="12" w:space="0" w:color="F7CAAC"/>
             </w:tcBorders>
@@ -1263,7 +1263,7 @@
         <w:trPr/>
         <w:tc>
           <w:tcPr>
-            <w:tcW w:w="1800" w:type="dxa"/>
+            <w:tcW w:w="1799" w:type="dxa"/>
             <w:cnfStyle w:val="001000000000" w:firstRow="0" w:lastRow="0" w:firstColumn="1" w:lastColumn="0" w:oddVBand="0" w:evenVBand="0" w:oddHBand="0" w:evenHBand="0" w:firstRowFirstColumn="0" w:firstRowLastColumn="0" w:lastRowFirstColumn="0" w:lastRowLastColumn="0"/>
             <w:tcBorders/>
             <w:shd w:fill="auto" w:val="clear"/>
@@ -1339,7 +1339,7 @@
         </w:tc>
         <w:tc>
           <w:tcPr>
-            <w:tcW w:w="2519" w:type="dxa"/>
+            <w:tcW w:w="2518" w:type="dxa"/>
             <w:tcBorders/>
             <w:shd w:fill="auto" w:val="clear"/>
           </w:tcPr>
@@ -1364,7 +1364,7 @@
         </w:tc>
         <w:tc>
           <w:tcPr>
-            <w:tcW w:w="4050" w:type="dxa"/>
+            <w:tcW w:w="4051" w:type="dxa"/>
             <w:tcBorders/>
             <w:shd w:fill="auto" w:val="clear"/>
           </w:tcPr>
@@ -1461,7 +1461,7 @@
         </w:tc>
         <w:tc>
           <w:tcPr>
-            <w:tcW w:w="4321" w:type="dxa"/>
+            <w:tcW w:w="4322" w:type="dxa"/>
             <w:tcBorders/>
             <w:shd w:fill="auto" w:val="clear"/>
           </w:tcPr>
@@ -1558,11 +1558,11 @@
         <w:tblLook w:noVBand="1" w:val="04a0" w:noHBand="0" w:lastColumn="0" w:firstColumn="1" w:lastRow="0" w:firstRow="1"/>
       </w:tblPr>
       <w:tblGrid>
-        <w:gridCol w:w="1800"/>
+        <w:gridCol w:w="1799"/>
         <w:gridCol w:w="1350"/>
-        <w:gridCol w:w="2519"/>
-        <w:gridCol w:w="4050"/>
-        <w:gridCol w:w="4321"/>
+        <w:gridCol w:w="2518"/>
+        <w:gridCol w:w="4051"/>
+        <w:gridCol w:w="4322"/>
       </w:tblGrid>
       <w:tr>
         <w:trPr>
@@ -1570,7 +1570,7 @@
         </w:trPr>
         <w:tc>
           <w:tcPr>
-            <w:tcW w:w="1800" w:type="dxa"/>
+            <w:tcW w:w="1799" w:type="dxa"/>
             <w:cnfStyle w:val="001000000000" w:firstRow="0" w:lastRow="0" w:firstColumn="1" w:lastColumn="0" w:oddVBand="0" w:evenVBand="0" w:oddHBand="0" w:evenHBand="0" w:firstRowFirstColumn="0" w:firstRowLastColumn="0" w:lastRowFirstColumn="0" w:lastRowLastColumn="0"/>
             <w:tcBorders>
               <w:bottom w:val="single" w:sz="12" w:space="0" w:color="F7CAAC"/>
@@ -1626,7 +1626,7 @@
         </w:tc>
         <w:tc>
           <w:tcPr>
-            <w:tcW w:w="2519" w:type="dxa"/>
+            <w:tcW w:w="2518" w:type="dxa"/>
             <w:tcBorders>
               <w:bottom w:val="single" w:sz="12" w:space="0" w:color="F7CAAC"/>
               <w:insideH w:val="single" w:sz="12" w:space="0" w:color="F7CAAC"/>
@@ -1660,7 +1660,7 @@
         </w:tc>
         <w:tc>
           <w:tcPr>
-            <w:tcW w:w="4050" w:type="dxa"/>
+            <w:tcW w:w="4051" w:type="dxa"/>
             <w:tcBorders>
               <w:bottom w:val="single" w:sz="12" w:space="0" w:color="F7CAAC"/>
               <w:insideH w:val="single" w:sz="12" w:space="0" w:color="F7CAAC"/>
@@ -1688,7 +1688,7 @@
         </w:tc>
         <w:tc>
           <w:tcPr>
-            <w:tcW w:w="4321" w:type="dxa"/>
+            <w:tcW w:w="4322" w:type="dxa"/>
             <w:tcBorders>
               <w:bottom w:val="single" w:sz="12" w:space="0" w:color="F7CAAC"/>
               <w:insideH w:val="single" w:sz="12" w:space="0" w:color="F7CAAC"/>
@@ -1719,7 +1719,7 @@
         <w:trPr/>
         <w:tc>
           <w:tcPr>
-            <w:tcW w:w="1800" w:type="dxa"/>
+            <w:tcW w:w="1799" w:type="dxa"/>
             <w:cnfStyle w:val="001000000000" w:firstRow="0" w:lastRow="0" w:firstColumn="1" w:lastColumn="0" w:oddVBand="0" w:evenVBand="0" w:oddHBand="0" w:evenHBand="0" w:firstRowFirstColumn="0" w:firstRowLastColumn="0" w:lastRowFirstColumn="0" w:lastRowLastColumn="0"/>
             <w:tcBorders>
               <w:top w:val="single" w:sz="12" w:space="0" w:color="F7CAAC"/>
@@ -1797,7 +1797,7 @@
         </w:tc>
         <w:tc>
           <w:tcPr>
-            <w:tcW w:w="2519" w:type="dxa"/>
+            <w:tcW w:w="2518" w:type="dxa"/>
             <w:tcBorders>
               <w:top w:val="single" w:sz="12" w:space="0" w:color="F7CAAC"/>
             </w:tcBorders>
@@ -1916,7 +1916,7 @@
         </w:tc>
         <w:tc>
           <w:tcPr>
-            <w:tcW w:w="4050" w:type="dxa"/>
+            <w:tcW w:w="4051" w:type="dxa"/>
             <w:tcBorders>
               <w:top w:val="single" w:sz="12" w:space="0" w:color="F7CAAC"/>
             </w:tcBorders>
@@ -2147,7 +2147,7 @@
         </w:tc>
         <w:tc>
           <w:tcPr>
-            <w:tcW w:w="4321" w:type="dxa"/>
+            <w:tcW w:w="4322" w:type="dxa"/>
             <w:tcBorders>
               <w:top w:val="single" w:sz="12" w:space="0" w:color="F7CAAC"/>
             </w:tcBorders>
@@ -2314,11 +2314,11 @@
         <w:tblLook w:noVBand="1" w:val="04a0" w:noHBand="0" w:lastColumn="0" w:firstColumn="1" w:lastRow="0" w:firstRow="1"/>
       </w:tblPr>
       <w:tblGrid>
-        <w:gridCol w:w="1800"/>
+        <w:gridCol w:w="1799"/>
         <w:gridCol w:w="1350"/>
-        <w:gridCol w:w="2519"/>
-        <w:gridCol w:w="4050"/>
-        <w:gridCol w:w="4321"/>
+        <w:gridCol w:w="2518"/>
+        <w:gridCol w:w="4051"/>
+        <w:gridCol w:w="4322"/>
       </w:tblGrid>
       <w:tr>
         <w:trPr>
@@ -2326,7 +2326,7 @@
         </w:trPr>
         <w:tc>
           <w:tcPr>
-            <w:tcW w:w="1800" w:type="dxa"/>
+            <w:tcW w:w="1799" w:type="dxa"/>
             <w:cnfStyle w:val="001000000000" w:firstRow="0" w:lastRow="0" w:firstColumn="1" w:lastColumn="0" w:oddVBand="0" w:evenVBand="0" w:oddHBand="0" w:evenHBand="0" w:firstRowFirstColumn="0" w:firstRowLastColumn="0" w:lastRowFirstColumn="0" w:lastRowLastColumn="0"/>
             <w:tcBorders>
               <w:bottom w:val="single" w:sz="12" w:space="0" w:color="F7CAAC"/>
@@ -2382,7 +2382,7 @@
         </w:tc>
         <w:tc>
           <w:tcPr>
-            <w:tcW w:w="2519" w:type="dxa"/>
+            <w:tcW w:w="2518" w:type="dxa"/>
             <w:tcBorders>
               <w:bottom w:val="single" w:sz="12" w:space="0" w:color="F7CAAC"/>
               <w:insideH w:val="single" w:sz="12" w:space="0" w:color="F7CAAC"/>
@@ -2410,7 +2410,7 @@
         </w:tc>
         <w:tc>
           <w:tcPr>
-            <w:tcW w:w="4050" w:type="dxa"/>
+            <w:tcW w:w="4051" w:type="dxa"/>
             <w:tcBorders>
               <w:bottom w:val="single" w:sz="12" w:space="0" w:color="F7CAAC"/>
               <w:insideH w:val="single" w:sz="12" w:space="0" w:color="F7CAAC"/>
@@ -2438,7 +2438,7 @@
         </w:tc>
         <w:tc>
           <w:tcPr>
-            <w:tcW w:w="4321" w:type="dxa"/>
+            <w:tcW w:w="4322" w:type="dxa"/>
             <w:tcBorders>
               <w:bottom w:val="single" w:sz="12" w:space="0" w:color="F7CAAC"/>
               <w:insideH w:val="single" w:sz="12" w:space="0" w:color="F7CAAC"/>
@@ -2469,7 +2469,7 @@
         <w:trPr/>
         <w:tc>
           <w:tcPr>
-            <w:tcW w:w="1800" w:type="dxa"/>
+            <w:tcW w:w="1799" w:type="dxa"/>
             <w:cnfStyle w:val="001000000000" w:firstRow="0" w:lastRow="0" w:firstColumn="1" w:lastColumn="0" w:oddVBand="0" w:evenVBand="0" w:oddHBand="0" w:evenHBand="0" w:firstRowFirstColumn="0" w:firstRowLastColumn="0" w:lastRowFirstColumn="0" w:lastRowLastColumn="0"/>
             <w:tcBorders>
               <w:top w:val="single" w:sz="12" w:space="0" w:color="F7CAAC"/>
@@ -2525,7 +2525,7 @@
         </w:tc>
         <w:tc>
           <w:tcPr>
-            <w:tcW w:w="2519" w:type="dxa"/>
+            <w:tcW w:w="2518" w:type="dxa"/>
             <w:tcBorders>
               <w:top w:val="single" w:sz="12" w:space="0" w:color="F7CAAC"/>
             </w:tcBorders>
@@ -2623,7 +2623,7 @@
         </w:tc>
         <w:tc>
           <w:tcPr>
-            <w:tcW w:w="4050" w:type="dxa"/>
+            <w:tcW w:w="4051" w:type="dxa"/>
             <w:tcBorders>
               <w:top w:val="single" w:sz="12" w:space="0" w:color="F7CAAC"/>
             </w:tcBorders>
@@ -2743,7 +2743,7 @@
         </w:tc>
         <w:tc>
           <w:tcPr>
-            <w:tcW w:w="4321" w:type="dxa"/>
+            <w:tcW w:w="4322" w:type="dxa"/>
             <w:tcBorders>
               <w:top w:val="single" w:sz="12" w:space="0" w:color="F7CAAC"/>
             </w:tcBorders>
@@ -2857,11 +2857,11 @@
         <w:tblLook w:noVBand="1" w:val="04a0" w:noHBand="0" w:lastColumn="0" w:firstColumn="1" w:lastRow="0" w:firstRow="1"/>
       </w:tblPr>
       <w:tblGrid>
-        <w:gridCol w:w="1800"/>
+        <w:gridCol w:w="1799"/>
         <w:gridCol w:w="1350"/>
-        <w:gridCol w:w="2519"/>
-        <w:gridCol w:w="4050"/>
-        <w:gridCol w:w="4321"/>
+        <w:gridCol w:w="2518"/>
+        <w:gridCol w:w="4051"/>
+        <w:gridCol w:w="4322"/>
       </w:tblGrid>
       <w:tr>
         <w:trPr>
@@ -2869,7 +2869,7 @@
         </w:trPr>
         <w:tc>
           <w:tcPr>
-            <w:tcW w:w="1800" w:type="dxa"/>
+            <w:tcW w:w="1799" w:type="dxa"/>
             <w:cnfStyle w:val="001000000000" w:firstRow="0" w:lastRow="0" w:firstColumn="1" w:lastColumn="0" w:oddVBand="0" w:evenVBand="0" w:oddHBand="0" w:evenHBand="0" w:firstRowFirstColumn="0" w:firstRowLastColumn="0" w:lastRowFirstColumn="0" w:lastRowLastColumn="0"/>
             <w:tcBorders>
               <w:bottom w:val="single" w:sz="12" w:space="0" w:color="F7CAAC"/>
@@ -2925,7 +2925,7 @@
         </w:tc>
         <w:tc>
           <w:tcPr>
-            <w:tcW w:w="2519" w:type="dxa"/>
+            <w:tcW w:w="2518" w:type="dxa"/>
             <w:tcBorders>
               <w:bottom w:val="single" w:sz="12" w:space="0" w:color="F7CAAC"/>
               <w:insideH w:val="single" w:sz="12" w:space="0" w:color="F7CAAC"/>
@@ -2953,7 +2953,7 @@
         </w:tc>
         <w:tc>
           <w:tcPr>
-            <w:tcW w:w="4050" w:type="dxa"/>
+            <w:tcW w:w="4051" w:type="dxa"/>
             <w:tcBorders>
               <w:bottom w:val="single" w:sz="12" w:space="0" w:color="F7CAAC"/>
               <w:insideH w:val="single" w:sz="12" w:space="0" w:color="F7CAAC"/>
@@ -2981,7 +2981,7 @@
         </w:tc>
         <w:tc>
           <w:tcPr>
-            <w:tcW w:w="4321" w:type="dxa"/>
+            <w:tcW w:w="4322" w:type="dxa"/>
             <w:tcBorders>
               <w:bottom w:val="single" w:sz="12" w:space="0" w:color="F7CAAC"/>
               <w:insideH w:val="single" w:sz="12" w:space="0" w:color="F7CAAC"/>
@@ -3012,7 +3012,7 @@
         <w:trPr/>
         <w:tc>
           <w:tcPr>
-            <w:tcW w:w="1800" w:type="dxa"/>
+            <w:tcW w:w="1799" w:type="dxa"/>
             <w:cnfStyle w:val="001000000000" w:firstRow="0" w:lastRow="0" w:firstColumn="1" w:lastColumn="0" w:oddVBand="0" w:evenVBand="0" w:oddHBand="0" w:evenHBand="0" w:firstRowFirstColumn="0" w:firstRowLastColumn="0" w:lastRowFirstColumn="0" w:lastRowLastColumn="0"/>
             <w:tcBorders>
               <w:top w:val="single" w:sz="12" w:space="0" w:color="F7CAAC"/>
@@ -3068,7 +3068,7 @@
         </w:tc>
         <w:tc>
           <w:tcPr>
-            <w:tcW w:w="2519" w:type="dxa"/>
+            <w:tcW w:w="2518" w:type="dxa"/>
             <w:tcBorders>
               <w:top w:val="single" w:sz="12" w:space="0" w:color="F7CAAC"/>
             </w:tcBorders>
@@ -3095,7 +3095,7 @@
         </w:tc>
         <w:tc>
           <w:tcPr>
-            <w:tcW w:w="4050" w:type="dxa"/>
+            <w:tcW w:w="4051" w:type="dxa"/>
             <w:tcBorders>
               <w:top w:val="single" w:sz="12" w:space="0" w:color="F7CAAC"/>
             </w:tcBorders>
@@ -3188,7 +3188,7 @@
         </w:tc>
         <w:tc>
           <w:tcPr>
-            <w:tcW w:w="4321" w:type="dxa"/>
+            <w:tcW w:w="4322" w:type="dxa"/>
             <w:tcBorders>
               <w:top w:val="single" w:sz="12" w:space="0" w:color="F7CAAC"/>
             </w:tcBorders>
@@ -3329,7 +3329,7 @@
         <w:trPr/>
         <w:tc>
           <w:tcPr>
-            <w:tcW w:w="1800" w:type="dxa"/>
+            <w:tcW w:w="1799" w:type="dxa"/>
             <w:cnfStyle w:val="001000000000" w:firstRow="0" w:lastRow="0" w:firstColumn="1" w:lastColumn="0" w:oddVBand="0" w:evenVBand="0" w:oddHBand="0" w:evenHBand="0" w:firstRowFirstColumn="0" w:firstRowLastColumn="0" w:lastRowFirstColumn="0" w:lastRowLastColumn="0"/>
             <w:tcBorders/>
             <w:shd w:fill="auto" w:val="clear"/>
@@ -3381,7 +3381,7 @@
         </w:tc>
         <w:tc>
           <w:tcPr>
-            <w:tcW w:w="2519" w:type="dxa"/>
+            <w:tcW w:w="2518" w:type="dxa"/>
             <w:tcBorders/>
             <w:shd w:fill="auto" w:val="clear"/>
           </w:tcPr>
@@ -3406,7 +3406,7 @@
         </w:tc>
         <w:tc>
           <w:tcPr>
-            <w:tcW w:w="4050" w:type="dxa"/>
+            <w:tcW w:w="4051" w:type="dxa"/>
             <w:tcBorders/>
             <w:shd w:fill="auto" w:val="clear"/>
           </w:tcPr>
@@ -3479,7 +3479,7 @@
         </w:tc>
         <w:tc>
           <w:tcPr>
-            <w:tcW w:w="4321" w:type="dxa"/>
+            <w:tcW w:w="4322" w:type="dxa"/>
             <w:tcBorders/>
             <w:shd w:fill="auto" w:val="clear"/>
           </w:tcPr>
@@ -3528,11 +3528,11 @@
         <w:tblLook w:noVBand="1" w:val="04a0" w:noHBand="0" w:lastColumn="0" w:firstColumn="1" w:lastRow="0" w:firstRow="1"/>
       </w:tblPr>
       <w:tblGrid>
-        <w:gridCol w:w="1800"/>
+        <w:gridCol w:w="1799"/>
         <w:gridCol w:w="1350"/>
-        <w:gridCol w:w="2519"/>
-        <w:gridCol w:w="4050"/>
-        <w:gridCol w:w="4321"/>
+        <w:gridCol w:w="2518"/>
+        <w:gridCol w:w="4051"/>
+        <w:gridCol w:w="4322"/>
       </w:tblGrid>
       <w:tr>
         <w:trPr>
@@ -3573,7 +3573,7 @@
         <w:trPr/>
         <w:tc>
           <w:tcPr>
-            <w:tcW w:w="1800" w:type="dxa"/>
+            <w:tcW w:w="1799" w:type="dxa"/>
             <w:cnfStyle w:val="001000000000" w:firstRow="0" w:lastRow="0" w:firstColumn="1" w:lastColumn="0" w:oddVBand="0" w:evenVBand="0" w:oddHBand="0" w:evenHBand="0" w:firstRowFirstColumn="0" w:firstRowLastColumn="0" w:lastRowFirstColumn="0" w:lastRowLastColumn="0"/>
             <w:tcBorders/>
             <w:shd w:fill="auto" w:val="clear"/>
@@ -3646,7 +3646,7 @@
         </w:tc>
         <w:tc>
           <w:tcPr>
-            <w:tcW w:w="2519" w:type="dxa"/>
+            <w:tcW w:w="2518" w:type="dxa"/>
             <w:tcBorders/>
             <w:shd w:fill="auto" w:val="clear"/>
           </w:tcPr>
@@ -3801,7 +3801,7 @@
         </w:tc>
         <w:tc>
           <w:tcPr>
-            <w:tcW w:w="4050" w:type="dxa"/>
+            <w:tcW w:w="4051" w:type="dxa"/>
             <w:tcBorders/>
             <w:shd w:fill="auto" w:val="clear"/>
           </w:tcPr>
@@ -3906,10 +3906,7 @@
               <w:ind w:left="166" w:hanging="166"/>
               <w:contextualSpacing/>
               <w:cnfStyle w:val="000000000000" w:firstRow="0" w:lastRow="0" w:firstColumn="0" w:lastColumn="0" w:oddVBand="0" w:evenVBand="0" w:oddHBand="0" w:evenHBand="0" w:firstRowFirstColumn="0" w:firstRowLastColumn="0" w:lastRowFirstColumn="0" w:lastRowLastColumn="0"/>
-              <w:rPr>
-                <w:sz w:val="20"/>
-                <w:szCs w:val="20"/>
-              </w:rPr>
+              <w:rPr/>
             </w:pPr>
             <w:r>
               <w:rPr>
@@ -3917,6 +3914,27 @@
                 <w:szCs w:val="20"/>
               </w:rPr>
               <w:t>Specifically identify at least two program development difficulties or opportunities.</w:t>
+            </w:r>
+          </w:p>
+          <w:p>
+            <w:pPr>
+              <w:pStyle w:val="ListParagraph"/>
+              <w:numPr>
+                <w:ilvl w:val="0"/>
+                <w:numId w:val="15"/>
+              </w:numPr>
+              <w:spacing w:lineRule="auto" w:line="240" w:before="0" w:after="0"/>
+              <w:ind w:left="166" w:hanging="166"/>
+              <w:contextualSpacing/>
+              <w:cnfStyle w:val="000000000000" w:firstRow="0" w:lastRow="0" w:firstColumn="0" w:lastColumn="0" w:oddVBand="0" w:evenVBand="0" w:oddHBand="0" w:evenHBand="0" w:firstRowFirstColumn="0" w:firstRowLastColumn="0" w:lastRowFirstColumn="0" w:lastRowLastColumn="0"/>
+              <w:rPr/>
+            </w:pPr>
+            <w:r>
+              <w:rPr>
+                <w:sz w:val="20"/>
+                <w:szCs w:val="20"/>
+              </w:rPr>
+              <w:t>Is not presented on the day of the scheduled presentation</w:t>
             </w:r>
           </w:p>
           <w:p>
@@ -3939,7 +3957,7 @@
         </w:tc>
         <w:tc>
           <w:tcPr>
-            <w:tcW w:w="4321" w:type="dxa"/>
+            <w:tcW w:w="4322" w:type="dxa"/>
             <w:tcBorders/>
             <w:shd w:fill="auto" w:val="clear"/>
           </w:tcPr>
@@ -3960,7 +3978,7 @@
         <w:trPr/>
         <w:tc>
           <w:tcPr>
-            <w:tcW w:w="1800" w:type="dxa"/>
+            <w:tcW w:w="1799" w:type="dxa"/>
             <w:cnfStyle w:val="001000000000" w:firstRow="0" w:lastRow="0" w:firstColumn="1" w:lastColumn="0" w:oddVBand="0" w:evenVBand="0" w:oddHBand="0" w:evenHBand="0" w:firstRowFirstColumn="0" w:firstRowLastColumn="0" w:lastRowFirstColumn="0" w:lastRowLastColumn="0"/>
             <w:tcBorders/>
             <w:shd w:fill="auto" w:val="clear"/>
@@ -3969,13 +3987,7 @@
             <w:pPr>
               <w:pStyle w:val="Normal"/>
               <w:spacing w:lineRule="auto" w:line="240" w:before="0" w:after="0"/>
-              <w:rPr>
-                <w:b w:val="false"/>
-                <w:b w:val="false"/>
-                <w:bCs w:val="false"/>
-                <w:sz w:val="20"/>
-                <w:szCs w:val="20"/>
-              </w:rPr>
+              <w:rPr/>
             </w:pPr>
             <w:r>
               <w:rPr>
@@ -3992,14 +4004,34 @@
               <w:pStyle w:val="Normal"/>
               <w:spacing w:lineRule="auto" w:line="240" w:before="0" w:after="0"/>
               <w:rPr>
-                <w:sz w:val="20"/>
-                <w:szCs w:val="20"/>
-              </w:rPr>
-            </w:pPr>
-            <w:r>
-              <w:rPr>
+                <w:b/>
                 <w:b/>
                 <w:bCs/>
+              </w:rPr>
+            </w:pPr>
+            <w:r>
+              <w:rPr>
+                <w:b/>
+                <w:bCs/>
+                <w:sz w:val="20"/>
+                <w:szCs w:val="20"/>
+              </w:rPr>
+              <w:t>Documentation</w:t>
+            </w:r>
+          </w:p>
+          <w:p>
+            <w:pPr>
+              <w:pStyle w:val="Normal"/>
+              <w:spacing w:lineRule="auto" w:line="240" w:before="0" w:after="0"/>
+              <w:rPr>
+                <w:sz w:val="20"/>
+                <w:szCs w:val="20"/>
+              </w:rPr>
+            </w:pPr>
+            <w:r>
+              <w:rPr>
+                <w:sz w:val="20"/>
+                <w:szCs w:val="20"/>
               </w:rPr>
             </w:r>
           </w:p>
@@ -4030,14 +4062,25 @@
         </w:tc>
         <w:tc>
           <w:tcPr>
-            <w:tcW w:w="2519" w:type="dxa"/>
+            <w:tcW w:w="2518" w:type="dxa"/>
             <w:tcBorders/>
             <w:shd w:fill="auto" w:val="clear"/>
           </w:tcPr>
           <w:p>
             <w:pPr>
               <w:pStyle w:val="Normal"/>
-              <w:spacing w:lineRule="auto" w:line="240" w:before="0" w:after="0"/>
+              <w:widowControl/>
+              <w:numPr>
+                <w:ilvl w:val="0"/>
+                <w:numId w:val="16"/>
+              </w:numPr>
+              <w:tabs>
+                <w:tab w:val="left" w:pos="185" w:leader="none"/>
+              </w:tabs>
+              <w:bidi w:val="0"/>
+              <w:spacing w:lineRule="auto" w:line="240" w:before="0" w:after="0"/>
+              <w:ind w:left="180" w:right="0" w:hanging="180"/>
+              <w:jc w:val="left"/>
               <w:cnfStyle w:val="000000000000" w:firstRow="0" w:lastRow="0" w:firstColumn="0" w:lastColumn="0" w:oddVBand="0" w:evenVBand="0" w:oddHBand="0" w:evenHBand="0" w:firstRowFirstColumn="0" w:firstRowLastColumn="0" w:lastRowFirstColumn="0" w:lastRowLastColumn="0"/>
               <w:rPr/>
             </w:pPr>
@@ -4046,13 +4089,65 @@
                 <w:sz w:val="20"/>
                 <w:szCs w:val="20"/>
               </w:rPr>
-              <w:t>Submitted On time</w:t>
+              <w:t>Documentation</w:t>
+            </w:r>
+          </w:p>
+          <w:p>
+            <w:pPr>
+              <w:pStyle w:val="Normal"/>
+              <w:widowControl/>
+              <w:numPr>
+                <w:ilvl w:val="0"/>
+                <w:numId w:val="16"/>
+              </w:numPr>
+              <w:tabs>
+                <w:tab w:val="left" w:pos="185" w:leader="none"/>
+              </w:tabs>
+              <w:bidi w:val="0"/>
+              <w:spacing w:lineRule="auto" w:line="240" w:before="0" w:after="0"/>
+              <w:ind w:left="180" w:right="0" w:hanging="180"/>
+              <w:jc w:val="left"/>
+              <w:cnfStyle w:val="000000000000" w:firstRow="0" w:lastRow="0" w:firstColumn="0" w:lastColumn="0" w:oddVBand="0" w:evenVBand="0" w:oddHBand="0" w:evenHBand="0" w:firstRowFirstColumn="0" w:firstRowLastColumn="0" w:lastRowFirstColumn="0" w:lastRowLastColumn="0"/>
+              <w:rPr/>
+            </w:pPr>
+            <w:r>
+              <w:rPr>
+                <w:sz w:val="20"/>
+                <w:szCs w:val="20"/>
+              </w:rPr>
+              <w:t xml:space="preserve">Code is thoroughly documented with comments. </w:t>
+            </w:r>
+          </w:p>
+          <w:p>
+            <w:pPr>
+              <w:pStyle w:val="Normal"/>
+              <w:widowControl/>
+              <w:numPr>
+                <w:ilvl w:val="0"/>
+                <w:numId w:val="16"/>
+              </w:numPr>
+              <w:tabs>
+                <w:tab w:val="left" w:pos="185" w:leader="none"/>
+              </w:tabs>
+              <w:bidi w:val="0"/>
+              <w:spacing w:lineRule="auto" w:line="240" w:before="0" w:after="0"/>
+              <w:ind w:left="180" w:right="0" w:hanging="180"/>
+              <w:jc w:val="left"/>
+              <w:cnfStyle w:val="000000000000" w:firstRow="0" w:lastRow="0" w:firstColumn="0" w:lastColumn="0" w:oddVBand="0" w:evenVBand="0" w:oddHBand="0" w:evenHBand="0" w:firstRowFirstColumn="0" w:firstRowLastColumn="0" w:lastRowFirstColumn="0" w:lastRowLastColumn="0"/>
+              <w:rPr/>
+            </w:pPr>
+            <w:r>
+              <w:rPr>
+                <w:sz w:val="20"/>
+                <w:szCs w:val="20"/>
+              </w:rPr>
+              <w:t xml:space="preserve">A description of all functions and their purpose is provided.  </w:t>
             </w:r>
           </w:p>
         </w:tc>
         <w:tc>
           <w:tcPr>
-            <w:tcW w:w="4050" w:type="dxa"/>
+            <w:tcW w:w="4051" w:type="dxa"/>
             <w:tcBorders/>
             <w:shd w:fill="auto" w:val="clear"/>
           </w:tcPr>
@@ -4068,13 +4163,65 @@
                 <w:sz w:val="20"/>
                 <w:szCs w:val="20"/>
               </w:rPr>
-              <w:t xml:space="preserve">A 10% deduction will be applied for all projects submitted after April.  Under no circumstances will projects be accepted after April 8.  </w:t>
+              <w:t xml:space="preserve">A point will NOT be awarded if documentation is not provided and/or </w:t>
+            </w:r>
+          </w:p>
+          <w:p>
+            <w:pPr>
+              <w:pStyle w:val="Normal"/>
+              <w:widowControl/>
+              <w:numPr>
+                <w:ilvl w:val="0"/>
+                <w:numId w:val="17"/>
+              </w:numPr>
+              <w:tabs>
+                <w:tab w:val="left" w:pos="185" w:leader="none"/>
+              </w:tabs>
+              <w:bidi w:val="0"/>
+              <w:spacing w:lineRule="auto" w:line="240" w:before="0" w:after="0"/>
+              <w:ind w:left="180" w:right="0" w:hanging="180"/>
+              <w:jc w:val="left"/>
+              <w:cnfStyle w:val="000000000000" w:firstRow="0" w:lastRow="0" w:firstColumn="0" w:lastColumn="0" w:oddVBand="0" w:evenVBand="0" w:oddHBand="0" w:evenHBand="0" w:firstRowFirstColumn="0" w:firstRowLastColumn="0" w:lastRowFirstColumn="0" w:lastRowLastColumn="0"/>
+              <w:rPr/>
+            </w:pPr>
+            <w:r>
+              <w:rPr>
+                <w:sz w:val="20"/>
+                <w:szCs w:val="20"/>
+              </w:rPr>
+              <w:t>Does not provide a full description of all functions and their purpose</w:t>
+            </w:r>
+          </w:p>
+          <w:p>
+            <w:pPr>
+              <w:pStyle w:val="Normal"/>
+              <w:widowControl/>
+              <w:numPr>
+                <w:ilvl w:val="0"/>
+                <w:numId w:val="17"/>
+              </w:numPr>
+              <w:tabs>
+                <w:tab w:val="left" w:pos="185" w:leader="none"/>
+              </w:tabs>
+              <w:bidi w:val="0"/>
+              <w:spacing w:lineRule="auto" w:line="240" w:before="0" w:after="0"/>
+              <w:ind w:left="180" w:right="0" w:hanging="180"/>
+              <w:jc w:val="left"/>
+              <w:cnfStyle w:val="000000000000" w:firstRow="0" w:lastRow="0" w:firstColumn="0" w:lastColumn="0" w:oddVBand="0" w:evenVBand="0" w:oddHBand="0" w:evenHBand="0" w:firstRowFirstColumn="0" w:firstRowLastColumn="0" w:lastRowFirstColumn="0" w:lastRowLastColumn="0"/>
+              <w:rPr/>
+            </w:pPr>
+            <w:r>
+              <w:rPr>
+                <w:sz w:val="20"/>
+                <w:szCs w:val="20"/>
+              </w:rPr>
+              <w:t xml:space="preserve">Does not provide a description of the algorithms </w:t>
             </w:r>
           </w:p>
         </w:tc>
         <w:tc>
           <w:tcPr>
-            <w:tcW w:w="4321" w:type="dxa"/>
+            <w:tcW w:w="4322" w:type="dxa"/>
             <w:tcBorders/>
             <w:shd w:fill="auto" w:val="clear"/>
           </w:tcPr>
@@ -4092,6 +4239,55 @@
         </w:tc>
       </w:tr>
     </w:tbl>
+    <w:p>
+      <w:pPr>
+        <w:pStyle w:val="Normal"/>
+        <w:widowControl/>
+        <w:bidi w:val="0"/>
+        <w:spacing w:lineRule="auto" w:line="259" w:before="0" w:after="160"/>
+        <w:jc w:val="left"/>
+        <w:rPr/>
+      </w:pPr>
+      <w:r>
+        <w:rPr/>
+      </w:r>
+    </w:p>
+    <w:p>
+      <w:pPr>
+        <w:pStyle w:val="Normal"/>
+        <w:widowControl/>
+        <w:bidi w:val="0"/>
+        <w:spacing w:lineRule="auto" w:line="259" w:before="0" w:after="160"/>
+        <w:jc w:val="left"/>
+        <w:rPr/>
+      </w:pPr>
+      <w:r>
+        <w:rPr/>
+        <w:t xml:space="preserve">* </w:t>
+      </w:r>
+      <w:r>
+        <w:rPr/>
+        <w:t>A 10% deduction will be applied to all projects received after April 30.  Under NO circumstances will projects be accepted after May 8 (Sophomores/Juniors) or April 30 (Seniors)</w:t>
+      </w:r>
+    </w:p>
+    <w:p>
+      <w:pPr>
+        <w:pStyle w:val="Normal"/>
+        <w:widowControl/>
+        <w:bidi w:val="0"/>
+        <w:spacing w:lineRule="auto" w:line="259" w:before="0" w:after="160"/>
+        <w:jc w:val="left"/>
+        <w:rPr/>
+      </w:pPr>
+      <w:r>
+        <w:rPr/>
+        <w:t xml:space="preserve">** </w:t>
+      </w:r>
+      <w:r>
+        <w:rPr/>
+        <w:t>All submissions for this project are final – corrections will NOT be accepted</w:t>
+      </w:r>
+    </w:p>
     <w:p>
       <w:pPr>
         <w:pStyle w:val="Normal"/>
@@ -4131,6 +4327,9 @@
       </w:pPr>
       <w:rPr>
         <w:rFonts w:ascii="Symbol" w:hAnsi="Symbol" w:cs="Symbol" w:hint="default"/>
+        <w:sz w:val="20"/>
+        <w:b/>
+        <w:rFonts w:cs="Symbol"/>
       </w:rPr>
     </w:lvl>
     <w:lvl w:ilvl="1">
@@ -4156,6 +4355,7 @@
       </w:pPr>
       <w:rPr>
         <w:rFonts w:ascii="Wingdings" w:hAnsi="Wingdings" w:cs="Wingdings" w:hint="default"/>
+        <w:rFonts w:cs="Wingdings"/>
       </w:rPr>
     </w:lvl>
     <w:lvl w:ilvl="3">
@@ -4168,6 +4368,7 @@
       </w:pPr>
       <w:rPr>
         <w:rFonts w:ascii="Symbol" w:hAnsi="Symbol" w:cs="Symbol" w:hint="default"/>
+        <w:rFonts w:cs="Symbol"/>
       </w:rPr>
     </w:lvl>
     <w:lvl w:ilvl="4">
@@ -4193,6 +4394,7 @@
       </w:pPr>
       <w:rPr>
         <w:rFonts w:ascii="Wingdings" w:hAnsi="Wingdings" w:cs="Wingdings" w:hint="default"/>
+        <w:rFonts w:cs="Wingdings"/>
       </w:rPr>
     </w:lvl>
     <w:lvl w:ilvl="6">
@@ -4205,6 +4407,7 @@
       </w:pPr>
       <w:rPr>
         <w:rFonts w:ascii="Symbol" w:hAnsi="Symbol" w:cs="Symbol" w:hint="default"/>
+        <w:rFonts w:cs="Symbol"/>
       </w:rPr>
     </w:lvl>
     <w:lvl w:ilvl="7">
@@ -4230,11 +4433,13 @@
       </w:pPr>
       <w:rPr>
         <w:rFonts w:ascii="Wingdings" w:hAnsi="Wingdings" w:cs="Wingdings" w:hint="default"/>
+        <w:rFonts w:cs="Wingdings"/>
       </w:rPr>
     </w:lvl>
   </w:abstractNum>
   <w:abstractNum w:abstractNumId="2">
     <w:lvl w:ilvl="0">
+      <w:start w:val="1"/>
       <w:numFmt w:val="bullet"/>
       <w:lvlText w:val="•"/>
       <w:lvlJc w:val="left"/>
@@ -4270,6 +4475,7 @@
       </w:pPr>
       <w:rPr>
         <w:rFonts w:ascii="Wingdings" w:hAnsi="Wingdings" w:cs="Wingdings" w:hint="default"/>
+        <w:rFonts w:cs="Wingdings"/>
       </w:rPr>
     </w:lvl>
     <w:lvl w:ilvl="3">
@@ -4282,6 +4488,7 @@
       </w:pPr>
       <w:rPr>
         <w:rFonts w:ascii="Symbol" w:hAnsi="Symbol" w:cs="Symbol" w:hint="default"/>
+        <w:rFonts w:cs="Symbol"/>
       </w:rPr>
     </w:lvl>
     <w:lvl w:ilvl="4">
@@ -4307,6 +4514,7 @@
       </w:pPr>
       <w:rPr>
         <w:rFonts w:ascii="Wingdings" w:hAnsi="Wingdings" w:cs="Wingdings" w:hint="default"/>
+        <w:rFonts w:cs="Wingdings"/>
       </w:rPr>
     </w:lvl>
     <w:lvl w:ilvl="6">
@@ -4319,6 +4527,7 @@
       </w:pPr>
       <w:rPr>
         <w:rFonts w:ascii="Symbol" w:hAnsi="Symbol" w:cs="Symbol" w:hint="default"/>
+        <w:rFonts w:cs="Symbol"/>
       </w:rPr>
     </w:lvl>
     <w:lvl w:ilvl="7">
@@ -4344,6 +4553,7 @@
       </w:pPr>
       <w:rPr>
         <w:rFonts w:ascii="Wingdings" w:hAnsi="Wingdings" w:cs="Wingdings" w:hint="default"/>
+        <w:rFonts w:cs="Wingdings"/>
       </w:rPr>
     </w:lvl>
   </w:abstractNum>
@@ -4358,6 +4568,8 @@
       </w:pPr>
       <w:rPr>
         <w:rFonts w:ascii="Symbol" w:hAnsi="Symbol" w:cs="Symbol" w:hint="default"/>
+        <w:sz w:val="20"/>
+        <w:rFonts w:cs="Symbol"/>
       </w:rPr>
     </w:lvl>
     <w:lvl w:ilvl="1">
@@ -4383,6 +4595,7 @@
       </w:pPr>
       <w:rPr>
         <w:rFonts w:ascii="Wingdings" w:hAnsi="Wingdings" w:cs="Wingdings" w:hint="default"/>
+        <w:rFonts w:cs="Wingdings"/>
       </w:rPr>
     </w:lvl>
     <w:lvl w:ilvl="3">
@@ -4395,6 +4608,7 @@
       </w:pPr>
       <w:rPr>
         <w:rFonts w:ascii="Symbol" w:hAnsi="Symbol" w:cs="Symbol" w:hint="default"/>
+        <w:rFonts w:cs="Symbol"/>
       </w:rPr>
     </w:lvl>
     <w:lvl w:ilvl="4">
@@ -4420,6 +4634,7 @@
       </w:pPr>
       <w:rPr>
         <w:rFonts w:ascii="Wingdings" w:hAnsi="Wingdings" w:cs="Wingdings" w:hint="default"/>
+        <w:rFonts w:cs="Wingdings"/>
       </w:rPr>
     </w:lvl>
     <w:lvl w:ilvl="6">
@@ -4432,6 +4647,7 @@
       </w:pPr>
       <w:rPr>
         <w:rFonts w:ascii="Symbol" w:hAnsi="Symbol" w:cs="Symbol" w:hint="default"/>
+        <w:rFonts w:cs="Symbol"/>
       </w:rPr>
     </w:lvl>
     <w:lvl w:ilvl="7">
@@ -4457,6 +4673,7 @@
       </w:pPr>
       <w:rPr>
         <w:rFonts w:ascii="Wingdings" w:hAnsi="Wingdings" w:cs="Wingdings" w:hint="default"/>
+        <w:rFonts w:cs="Wingdings"/>
       </w:rPr>
     </w:lvl>
   </w:abstractNum>
@@ -4471,6 +4688,8 @@
       </w:pPr>
       <w:rPr>
         <w:rFonts w:ascii="Symbol" w:hAnsi="Symbol" w:cs="Symbol" w:hint="default"/>
+        <w:sz w:val="20"/>
+        <w:rFonts w:cs="Symbol"/>
       </w:rPr>
     </w:lvl>
     <w:lvl w:ilvl="1">
@@ -4496,6 +4715,7 @@
       </w:pPr>
       <w:rPr>
         <w:rFonts w:ascii="Wingdings" w:hAnsi="Wingdings" w:cs="Wingdings" w:hint="default"/>
+        <w:rFonts w:cs="Wingdings"/>
       </w:rPr>
     </w:lvl>
     <w:lvl w:ilvl="3">
@@ -4508,6 +4728,7 @@
       </w:pPr>
       <w:rPr>
         <w:rFonts w:ascii="Symbol" w:hAnsi="Symbol" w:cs="Symbol" w:hint="default"/>
+        <w:rFonts w:cs="Symbol"/>
       </w:rPr>
     </w:lvl>
     <w:lvl w:ilvl="4">
@@ -4533,6 +4754,7 @@
       </w:pPr>
       <w:rPr>
         <w:rFonts w:ascii="Wingdings" w:hAnsi="Wingdings" w:cs="Wingdings" w:hint="default"/>
+        <w:rFonts w:cs="Wingdings"/>
       </w:rPr>
     </w:lvl>
     <w:lvl w:ilvl="6">
@@ -4545,6 +4767,7 @@
       </w:pPr>
       <w:rPr>
         <w:rFonts w:ascii="Symbol" w:hAnsi="Symbol" w:cs="Symbol" w:hint="default"/>
+        <w:rFonts w:cs="Symbol"/>
       </w:rPr>
     </w:lvl>
     <w:lvl w:ilvl="7">
@@ -4570,6 +4793,7 @@
       </w:pPr>
       <w:rPr>
         <w:rFonts w:ascii="Wingdings" w:hAnsi="Wingdings" w:cs="Wingdings" w:hint="default"/>
+        <w:rFonts w:cs="Wingdings"/>
       </w:rPr>
     </w:lvl>
   </w:abstractNum>
@@ -4584,6 +4808,8 @@
       </w:pPr>
       <w:rPr>
         <w:rFonts w:ascii="Symbol" w:hAnsi="Symbol" w:cs="Symbol" w:hint="default"/>
+        <w:sz w:val="20"/>
+        <w:rFonts w:cs="Symbol"/>
       </w:rPr>
     </w:lvl>
     <w:lvl w:ilvl="1">
@@ -4609,6 +4835,7 @@
       </w:pPr>
       <w:rPr>
         <w:rFonts w:ascii="Wingdings" w:hAnsi="Wingdings" w:cs="Wingdings" w:hint="default"/>
+        <w:rFonts w:cs="Wingdings"/>
       </w:rPr>
     </w:lvl>
     <w:lvl w:ilvl="3">
@@ -4621,6 +4848,7 @@
       </w:pPr>
       <w:rPr>
         <w:rFonts w:ascii="Symbol" w:hAnsi="Symbol" w:cs="Symbol" w:hint="default"/>
+        <w:rFonts w:cs="Symbol"/>
       </w:rPr>
     </w:lvl>
     <w:lvl w:ilvl="4">
@@ -4646,6 +4874,7 @@
       </w:pPr>
       <w:rPr>
         <w:rFonts w:ascii="Wingdings" w:hAnsi="Wingdings" w:cs="Wingdings" w:hint="default"/>
+        <w:rFonts w:cs="Wingdings"/>
       </w:rPr>
     </w:lvl>
     <w:lvl w:ilvl="6">
@@ -4658,6 +4887,7 @@
       </w:pPr>
       <w:rPr>
         <w:rFonts w:ascii="Symbol" w:hAnsi="Symbol" w:cs="Symbol" w:hint="default"/>
+        <w:rFonts w:cs="Symbol"/>
       </w:rPr>
     </w:lvl>
     <w:lvl w:ilvl="7">
@@ -4683,6 +4913,7 @@
       </w:pPr>
       <w:rPr>
         <w:rFonts w:ascii="Wingdings" w:hAnsi="Wingdings" w:cs="Wingdings" w:hint="default"/>
+        <w:rFonts w:cs="Wingdings"/>
       </w:rPr>
     </w:lvl>
   </w:abstractNum>
@@ -4697,6 +4928,8 @@
       </w:pPr>
       <w:rPr>
         <w:rFonts w:ascii="Symbol" w:hAnsi="Symbol" w:cs="Symbol" w:hint="default"/>
+        <w:sz w:val="20"/>
+        <w:rFonts w:cs="Symbol"/>
       </w:rPr>
     </w:lvl>
     <w:lvl w:ilvl="1">
@@ -4722,6 +4955,7 @@
       </w:pPr>
       <w:rPr>
         <w:rFonts w:ascii="Wingdings" w:hAnsi="Wingdings" w:cs="Wingdings" w:hint="default"/>
+        <w:rFonts w:cs="Wingdings"/>
       </w:rPr>
     </w:lvl>
     <w:lvl w:ilvl="3">
@@ -4734,6 +4968,7 @@
       </w:pPr>
       <w:rPr>
         <w:rFonts w:ascii="Symbol" w:hAnsi="Symbol" w:cs="Symbol" w:hint="default"/>
+        <w:rFonts w:cs="Symbol"/>
       </w:rPr>
     </w:lvl>
     <w:lvl w:ilvl="4">
@@ -4759,6 +4994,7 @@
       </w:pPr>
       <w:rPr>
         <w:rFonts w:ascii="Wingdings" w:hAnsi="Wingdings" w:cs="Wingdings" w:hint="default"/>
+        <w:rFonts w:cs="Wingdings"/>
       </w:rPr>
     </w:lvl>
     <w:lvl w:ilvl="6">
@@ -4771,6 +5007,7 @@
       </w:pPr>
       <w:rPr>
         <w:rFonts w:ascii="Symbol" w:hAnsi="Symbol" w:cs="Symbol" w:hint="default"/>
+        <w:rFonts w:cs="Symbol"/>
       </w:rPr>
     </w:lvl>
     <w:lvl w:ilvl="7">
@@ -4796,6 +5033,7 @@
       </w:pPr>
       <w:rPr>
         <w:rFonts w:ascii="Wingdings" w:hAnsi="Wingdings" w:cs="Wingdings" w:hint="default"/>
+        <w:rFonts w:cs="Wingdings"/>
       </w:rPr>
     </w:lvl>
   </w:abstractNum>
@@ -4810,6 +5048,8 @@
       </w:pPr>
       <w:rPr>
         <w:rFonts w:ascii="Symbol" w:hAnsi="Symbol" w:cs="Symbol" w:hint="default"/>
+        <w:sz w:val="20"/>
+        <w:rFonts w:cs="Symbol"/>
       </w:rPr>
     </w:lvl>
     <w:lvl w:ilvl="1">
@@ -4835,6 +5075,7 @@
       </w:pPr>
       <w:rPr>
         <w:rFonts w:ascii="Wingdings" w:hAnsi="Wingdings" w:cs="Wingdings" w:hint="default"/>
+        <w:rFonts w:cs="Wingdings"/>
       </w:rPr>
     </w:lvl>
     <w:lvl w:ilvl="3">
@@ -4847,6 +5088,7 @@
       </w:pPr>
       <w:rPr>
         <w:rFonts w:ascii="Symbol" w:hAnsi="Symbol" w:cs="Symbol" w:hint="default"/>
+        <w:rFonts w:cs="Symbol"/>
       </w:rPr>
     </w:lvl>
     <w:lvl w:ilvl="4">
@@ -4872,6 +5114,7 @@
       </w:pPr>
       <w:rPr>
         <w:rFonts w:ascii="Wingdings" w:hAnsi="Wingdings" w:cs="Wingdings" w:hint="default"/>
+        <w:rFonts w:cs="Wingdings"/>
       </w:rPr>
     </w:lvl>
     <w:lvl w:ilvl="6">
@@ -4884,6 +5127,7 @@
       </w:pPr>
       <w:rPr>
         <w:rFonts w:ascii="Symbol" w:hAnsi="Symbol" w:cs="Symbol" w:hint="default"/>
+        <w:rFonts w:cs="Symbol"/>
       </w:rPr>
     </w:lvl>
     <w:lvl w:ilvl="7">
@@ -4909,6 +5153,7 @@
       </w:pPr>
       <w:rPr>
         <w:rFonts w:ascii="Wingdings" w:hAnsi="Wingdings" w:cs="Wingdings" w:hint="default"/>
+        <w:rFonts w:cs="Wingdings"/>
       </w:rPr>
     </w:lvl>
   </w:abstractNum>
@@ -4923,6 +5168,8 @@
       </w:pPr>
       <w:rPr>
         <w:rFonts w:ascii="Symbol" w:hAnsi="Symbol" w:cs="Symbol" w:hint="default"/>
+        <w:sz w:val="20"/>
+        <w:rFonts w:cs="Symbol"/>
       </w:rPr>
     </w:lvl>
     <w:lvl w:ilvl="1">
@@ -4948,6 +5195,7 @@
       </w:pPr>
       <w:rPr>
         <w:rFonts w:ascii="Wingdings" w:hAnsi="Wingdings" w:cs="Wingdings" w:hint="default"/>
+        <w:rFonts w:cs="Wingdings"/>
       </w:rPr>
     </w:lvl>
     <w:lvl w:ilvl="3">
@@ -4960,6 +5208,7 @@
       </w:pPr>
       <w:rPr>
         <w:rFonts w:ascii="Symbol" w:hAnsi="Symbol" w:cs="Symbol" w:hint="default"/>
+        <w:rFonts w:cs="Symbol"/>
       </w:rPr>
     </w:lvl>
     <w:lvl w:ilvl="4">
@@ -4985,6 +5234,7 @@
       </w:pPr>
       <w:rPr>
         <w:rFonts w:ascii="Wingdings" w:hAnsi="Wingdings" w:cs="Wingdings" w:hint="default"/>
+        <w:rFonts w:cs="Wingdings"/>
       </w:rPr>
     </w:lvl>
     <w:lvl w:ilvl="6">
@@ -4997,6 +5247,7 @@
       </w:pPr>
       <w:rPr>
         <w:rFonts w:ascii="Symbol" w:hAnsi="Symbol" w:cs="Symbol" w:hint="default"/>
+        <w:rFonts w:cs="Symbol"/>
       </w:rPr>
     </w:lvl>
     <w:lvl w:ilvl="7">
@@ -5022,6 +5273,7 @@
       </w:pPr>
       <w:rPr>
         <w:rFonts w:ascii="Wingdings" w:hAnsi="Wingdings" w:cs="Wingdings" w:hint="default"/>
+        <w:rFonts w:cs="Wingdings"/>
       </w:rPr>
     </w:lvl>
   </w:abstractNum>
@@ -5036,6 +5288,8 @@
       </w:pPr>
       <w:rPr>
         <w:rFonts w:ascii="Symbol" w:hAnsi="Symbol" w:cs="Symbol" w:hint="default"/>
+        <w:sz w:val="20"/>
+        <w:rFonts w:cs="Symbol"/>
       </w:rPr>
     </w:lvl>
     <w:lvl w:ilvl="1">
@@ -5061,6 +5315,7 @@
       </w:pPr>
       <w:rPr>
         <w:rFonts w:ascii="Wingdings" w:hAnsi="Wingdings" w:cs="Wingdings" w:hint="default"/>
+        <w:rFonts w:cs="Wingdings"/>
       </w:rPr>
     </w:lvl>
     <w:lvl w:ilvl="3">
@@ -5073,6 +5328,7 @@
       </w:pPr>
       <w:rPr>
         <w:rFonts w:ascii="Symbol" w:hAnsi="Symbol" w:cs="Symbol" w:hint="default"/>
+        <w:rFonts w:cs="Symbol"/>
       </w:rPr>
     </w:lvl>
     <w:lvl w:ilvl="4">
@@ -5098,6 +5354,7 @@
       </w:pPr>
       <w:rPr>
         <w:rFonts w:ascii="Wingdings" w:hAnsi="Wingdings" w:cs="Wingdings" w:hint="default"/>
+        <w:rFonts w:cs="Wingdings"/>
       </w:rPr>
     </w:lvl>
     <w:lvl w:ilvl="6">
@@ -5110,6 +5367,7 @@
       </w:pPr>
       <w:rPr>
         <w:rFonts w:ascii="Symbol" w:hAnsi="Symbol" w:cs="Symbol" w:hint="default"/>
+        <w:rFonts w:cs="Symbol"/>
       </w:rPr>
     </w:lvl>
     <w:lvl w:ilvl="7">
@@ -5135,6 +5393,7 @@
       </w:pPr>
       <w:rPr>
         <w:rFonts w:ascii="Wingdings" w:hAnsi="Wingdings" w:cs="Wingdings" w:hint="default"/>
+        <w:rFonts w:cs="Wingdings"/>
       </w:rPr>
     </w:lvl>
   </w:abstractNum>
@@ -5149,6 +5408,8 @@
       </w:pPr>
       <w:rPr>
         <w:rFonts w:ascii="Symbol" w:hAnsi="Symbol" w:cs="Symbol" w:hint="default"/>
+        <w:sz w:val="20"/>
+        <w:rFonts w:cs="Symbol"/>
       </w:rPr>
     </w:lvl>
     <w:lvl w:ilvl="1">
@@ -5174,6 +5435,7 @@
       </w:pPr>
       <w:rPr>
         <w:rFonts w:ascii="Wingdings" w:hAnsi="Wingdings" w:cs="Wingdings" w:hint="default"/>
+        <w:rFonts w:cs="Wingdings"/>
       </w:rPr>
     </w:lvl>
     <w:lvl w:ilvl="3">
@@ -5186,6 +5448,7 @@
       </w:pPr>
       <w:rPr>
         <w:rFonts w:ascii="Symbol" w:hAnsi="Symbol" w:cs="Symbol" w:hint="default"/>
+        <w:rFonts w:cs="Symbol"/>
       </w:rPr>
     </w:lvl>
     <w:lvl w:ilvl="4">
@@ -5211,6 +5474,7 @@
       </w:pPr>
       <w:rPr>
         <w:rFonts w:ascii="Wingdings" w:hAnsi="Wingdings" w:cs="Wingdings" w:hint="default"/>
+        <w:rFonts w:cs="Wingdings"/>
       </w:rPr>
     </w:lvl>
     <w:lvl w:ilvl="6">
@@ -5223,6 +5487,7 @@
       </w:pPr>
       <w:rPr>
         <w:rFonts w:ascii="Symbol" w:hAnsi="Symbol" w:cs="Symbol" w:hint="default"/>
+        <w:rFonts w:cs="Symbol"/>
       </w:rPr>
     </w:lvl>
     <w:lvl w:ilvl="7">
@@ -5248,6 +5513,7 @@
       </w:pPr>
       <w:rPr>
         <w:rFonts w:ascii="Wingdings" w:hAnsi="Wingdings" w:cs="Wingdings" w:hint="default"/>
+        <w:rFonts w:cs="Wingdings"/>
       </w:rPr>
     </w:lvl>
   </w:abstractNum>
@@ -5262,6 +5528,8 @@
       </w:pPr>
       <w:rPr>
         <w:rFonts w:ascii="Symbol" w:hAnsi="Symbol" w:cs="Symbol" w:hint="default"/>
+        <w:sz w:val="20"/>
+        <w:rFonts w:cs="Symbol"/>
       </w:rPr>
     </w:lvl>
     <w:lvl w:ilvl="1">
@@ -5287,6 +5555,7 @@
       </w:pPr>
       <w:rPr>
         <w:rFonts w:ascii="Wingdings" w:hAnsi="Wingdings" w:cs="Wingdings" w:hint="default"/>
+        <w:rFonts w:cs="Wingdings"/>
       </w:rPr>
     </w:lvl>
     <w:lvl w:ilvl="3">
@@ -5299,6 +5568,7 @@
       </w:pPr>
       <w:rPr>
         <w:rFonts w:ascii="Symbol" w:hAnsi="Symbol" w:cs="Symbol" w:hint="default"/>
+        <w:rFonts w:cs="Symbol"/>
       </w:rPr>
     </w:lvl>
     <w:lvl w:ilvl="4">
@@ -5324,6 +5594,7 @@
       </w:pPr>
       <w:rPr>
         <w:rFonts w:ascii="Wingdings" w:hAnsi="Wingdings" w:cs="Wingdings" w:hint="default"/>
+        <w:rFonts w:cs="Wingdings"/>
       </w:rPr>
     </w:lvl>
     <w:lvl w:ilvl="6">
@@ -5336,6 +5607,7 @@
       </w:pPr>
       <w:rPr>
         <w:rFonts w:ascii="Symbol" w:hAnsi="Symbol" w:cs="Symbol" w:hint="default"/>
+        <w:rFonts w:cs="Symbol"/>
       </w:rPr>
     </w:lvl>
     <w:lvl w:ilvl="7">
@@ -5361,6 +5633,7 @@
       </w:pPr>
       <w:rPr>
         <w:rFonts w:ascii="Wingdings" w:hAnsi="Wingdings" w:cs="Wingdings" w:hint="default"/>
+        <w:rFonts w:cs="Wingdings"/>
       </w:rPr>
     </w:lvl>
   </w:abstractNum>
@@ -5375,6 +5648,8 @@
       </w:pPr>
       <w:rPr>
         <w:rFonts w:ascii="Symbol" w:hAnsi="Symbol" w:cs="Symbol" w:hint="default"/>
+        <w:sz w:val="20"/>
+        <w:rFonts w:cs="Symbol"/>
       </w:rPr>
     </w:lvl>
     <w:lvl w:ilvl="1">
@@ -5400,6 +5675,7 @@
       </w:pPr>
       <w:rPr>
         <w:rFonts w:ascii="Wingdings" w:hAnsi="Wingdings" w:cs="Wingdings" w:hint="default"/>
+        <w:rFonts w:cs="Wingdings"/>
       </w:rPr>
     </w:lvl>
     <w:lvl w:ilvl="3">
@@ -5412,6 +5688,7 @@
       </w:pPr>
       <w:rPr>
         <w:rFonts w:ascii="Symbol" w:hAnsi="Symbol" w:cs="Symbol" w:hint="default"/>
+        <w:rFonts w:cs="Symbol"/>
       </w:rPr>
     </w:lvl>
     <w:lvl w:ilvl="4">
@@ -5437,6 +5714,7 @@
       </w:pPr>
       <w:rPr>
         <w:rFonts w:ascii="Wingdings" w:hAnsi="Wingdings" w:cs="Wingdings" w:hint="default"/>
+        <w:rFonts w:cs="Wingdings"/>
       </w:rPr>
     </w:lvl>
     <w:lvl w:ilvl="6">
@@ -5449,6 +5727,7 @@
       </w:pPr>
       <w:rPr>
         <w:rFonts w:ascii="Symbol" w:hAnsi="Symbol" w:cs="Symbol" w:hint="default"/>
+        <w:rFonts w:cs="Symbol"/>
       </w:rPr>
     </w:lvl>
     <w:lvl w:ilvl="7">
@@ -5474,6 +5753,7 @@
       </w:pPr>
       <w:rPr>
         <w:rFonts w:ascii="Wingdings" w:hAnsi="Wingdings" w:cs="Wingdings" w:hint="default"/>
+        <w:rFonts w:cs="Wingdings"/>
       </w:rPr>
     </w:lvl>
   </w:abstractNum>
@@ -5488,6 +5768,8 @@
       </w:pPr>
       <w:rPr>
         <w:rFonts w:ascii="Symbol" w:hAnsi="Symbol" w:cs="Symbol" w:hint="default"/>
+        <w:sz w:val="20"/>
+        <w:rFonts w:cs="Symbol"/>
       </w:rPr>
     </w:lvl>
     <w:lvl w:ilvl="1">
@@ -5513,6 +5795,7 @@
       </w:pPr>
       <w:rPr>
         <w:rFonts w:ascii="Wingdings" w:hAnsi="Wingdings" w:cs="Wingdings" w:hint="default"/>
+        <w:rFonts w:cs="Wingdings"/>
       </w:rPr>
     </w:lvl>
     <w:lvl w:ilvl="3">
@@ -5525,6 +5808,7 @@
       </w:pPr>
       <w:rPr>
         <w:rFonts w:ascii="Symbol" w:hAnsi="Symbol" w:cs="Symbol" w:hint="default"/>
+        <w:rFonts w:cs="Symbol"/>
       </w:rPr>
     </w:lvl>
     <w:lvl w:ilvl="4">
@@ -5550,6 +5834,7 @@
       </w:pPr>
       <w:rPr>
         <w:rFonts w:ascii="Wingdings" w:hAnsi="Wingdings" w:cs="Wingdings" w:hint="default"/>
+        <w:rFonts w:cs="Wingdings"/>
       </w:rPr>
     </w:lvl>
     <w:lvl w:ilvl="6">
@@ -5562,6 +5847,7 @@
       </w:pPr>
       <w:rPr>
         <w:rFonts w:ascii="Symbol" w:hAnsi="Symbol" w:cs="Symbol" w:hint="default"/>
+        <w:rFonts w:cs="Symbol"/>
       </w:rPr>
     </w:lvl>
     <w:lvl w:ilvl="7">
@@ -5587,6 +5873,7 @@
       </w:pPr>
       <w:rPr>
         <w:rFonts w:ascii="Wingdings" w:hAnsi="Wingdings" w:cs="Wingdings" w:hint="default"/>
+        <w:rFonts w:cs="Wingdings"/>
       </w:rPr>
     </w:lvl>
   </w:abstractNum>
@@ -5601,6 +5888,8 @@
       </w:pPr>
       <w:rPr>
         <w:rFonts w:ascii="Symbol" w:hAnsi="Symbol" w:cs="Symbol" w:hint="default"/>
+        <w:sz w:val="20"/>
+        <w:rFonts w:cs="Symbol"/>
       </w:rPr>
     </w:lvl>
     <w:lvl w:ilvl="1">
@@ -5626,6 +5915,7 @@
       </w:pPr>
       <w:rPr>
         <w:rFonts w:ascii="Wingdings" w:hAnsi="Wingdings" w:cs="Wingdings" w:hint="default"/>
+        <w:rFonts w:cs="Wingdings"/>
       </w:rPr>
     </w:lvl>
     <w:lvl w:ilvl="3">
@@ -5638,6 +5928,7 @@
       </w:pPr>
       <w:rPr>
         <w:rFonts w:ascii="Symbol" w:hAnsi="Symbol" w:cs="Symbol" w:hint="default"/>
+        <w:rFonts w:cs="Symbol"/>
       </w:rPr>
     </w:lvl>
     <w:lvl w:ilvl="4">
@@ -5663,6 +5954,7 @@
       </w:pPr>
       <w:rPr>
         <w:rFonts w:ascii="Wingdings" w:hAnsi="Wingdings" w:cs="Wingdings" w:hint="default"/>
+        <w:rFonts w:cs="Wingdings"/>
       </w:rPr>
     </w:lvl>
     <w:lvl w:ilvl="6">
@@ -5675,6 +5967,7 @@
       </w:pPr>
       <w:rPr>
         <w:rFonts w:ascii="Symbol" w:hAnsi="Symbol" w:cs="Symbol" w:hint="default"/>
+        <w:rFonts w:cs="Symbol"/>
       </w:rPr>
     </w:lvl>
     <w:lvl w:ilvl="7">
@@ -5700,6 +5993,7 @@
       </w:pPr>
       <w:rPr>
         <w:rFonts w:ascii="Wingdings" w:hAnsi="Wingdings" w:cs="Wingdings" w:hint="default"/>
+        <w:rFonts w:cs="Wingdings"/>
       </w:rPr>
     </w:lvl>
   </w:abstractNum>
@@ -5714,6 +6008,8 @@
       </w:pPr>
       <w:rPr>
         <w:rFonts w:ascii="Symbol" w:hAnsi="Symbol" w:cs="Symbol" w:hint="default"/>
+        <w:sz w:val="20"/>
+        <w:rFonts w:cs="Symbol"/>
       </w:rPr>
     </w:lvl>
     <w:lvl w:ilvl="1">
@@ -5739,6 +6035,7 @@
       </w:pPr>
       <w:rPr>
         <w:rFonts w:ascii="Wingdings" w:hAnsi="Wingdings" w:cs="Wingdings" w:hint="default"/>
+        <w:rFonts w:cs="Wingdings"/>
       </w:rPr>
     </w:lvl>
     <w:lvl w:ilvl="3">
@@ -5751,6 +6048,7 @@
       </w:pPr>
       <w:rPr>
         <w:rFonts w:ascii="Symbol" w:hAnsi="Symbol" w:cs="Symbol" w:hint="default"/>
+        <w:rFonts w:cs="Symbol"/>
       </w:rPr>
     </w:lvl>
     <w:lvl w:ilvl="4">
@@ -5776,6 +6074,7 @@
       </w:pPr>
       <w:rPr>
         <w:rFonts w:ascii="Wingdings" w:hAnsi="Wingdings" w:cs="Wingdings" w:hint="default"/>
+        <w:rFonts w:cs="Wingdings"/>
       </w:rPr>
     </w:lvl>
     <w:lvl w:ilvl="6">
@@ -5788,6 +6087,7 @@
       </w:pPr>
       <w:rPr>
         <w:rFonts w:ascii="Symbol" w:hAnsi="Symbol" w:cs="Symbol" w:hint="default"/>
+        <w:rFonts w:cs="Symbol"/>
       </w:rPr>
     </w:lvl>
     <w:lvl w:ilvl="7">
@@ -5813,10 +6113,339 @@
       </w:pPr>
       <w:rPr>
         <w:rFonts w:ascii="Wingdings" w:hAnsi="Wingdings" w:cs="Wingdings" w:hint="default"/>
+        <w:rFonts w:cs="Wingdings"/>
       </w:rPr>
     </w:lvl>
   </w:abstractNum>
   <w:abstractNum w:abstractNumId="16">
+    <w:lvl w:ilvl="0">
+      <w:start w:val="1"/>
+      <w:numFmt w:val="bullet"/>
+      <w:lvlText w:val=""/>
+      <w:lvlJc w:val="left"/>
+      <w:pPr>
+        <w:tabs>
+          <w:tab w:val="num" w:pos="720"/>
+        </w:tabs>
+        <w:ind w:left="720" w:hanging="360"/>
+      </w:pPr>
+      <w:rPr>
+        <w:rFonts w:ascii="Symbol" w:hAnsi="Symbol" w:cs="Symbol" w:hint="default"/>
+        <w:sz w:val="24"/>
+        <w:szCs w:val="24"/>
+        <w:rFonts w:cs="OpenSymbol"/>
+      </w:rPr>
+    </w:lvl>
+    <w:lvl w:ilvl="1">
+      <w:start w:val="1"/>
+      <w:numFmt w:val="bullet"/>
+      <w:lvlText w:val="◦"/>
+      <w:lvlJc w:val="left"/>
+      <w:pPr>
+        <w:tabs>
+          <w:tab w:val="num" w:pos="1080"/>
+        </w:tabs>
+        <w:ind w:left="1080" w:hanging="360"/>
+      </w:pPr>
+      <w:rPr>
+        <w:rFonts w:ascii="OpenSymbol" w:hAnsi="OpenSymbol" w:cs="OpenSymbol" w:hint="default"/>
+        <w:sz w:val="24"/>
+        <w:szCs w:val="24"/>
+        <w:rFonts w:cs="OpenSymbol"/>
+      </w:rPr>
+    </w:lvl>
+    <w:lvl w:ilvl="2">
+      <w:start w:val="1"/>
+      <w:numFmt w:val="bullet"/>
+      <w:lvlText w:val="▪"/>
+      <w:lvlJc w:val="left"/>
+      <w:pPr>
+        <w:tabs>
+          <w:tab w:val="num" w:pos="1440"/>
+        </w:tabs>
+        <w:ind w:left="1440" w:hanging="360"/>
+      </w:pPr>
+      <w:rPr>
+        <w:rFonts w:ascii="OpenSymbol" w:hAnsi="OpenSymbol" w:cs="OpenSymbol" w:hint="default"/>
+        <w:sz w:val="24"/>
+        <w:szCs w:val="24"/>
+        <w:rFonts w:cs="OpenSymbol"/>
+      </w:rPr>
+    </w:lvl>
+    <w:lvl w:ilvl="3">
+      <w:start w:val="1"/>
+      <w:numFmt w:val="bullet"/>
+      <w:lvlText w:val=""/>
+      <w:lvlJc w:val="left"/>
+      <w:pPr>
+        <w:tabs>
+          <w:tab w:val="num" w:pos="1800"/>
+        </w:tabs>
+        <w:ind w:left="1800" w:hanging="360"/>
+      </w:pPr>
+      <w:rPr>
+        <w:rFonts w:ascii="Symbol" w:hAnsi="Symbol" w:cs="Symbol" w:hint="default"/>
+        <w:sz w:val="24"/>
+        <w:szCs w:val="24"/>
+        <w:rFonts w:cs="OpenSymbol"/>
+      </w:rPr>
+    </w:lvl>
+    <w:lvl w:ilvl="4">
+      <w:start w:val="1"/>
+      <w:numFmt w:val="bullet"/>
+      <w:lvlText w:val="◦"/>
+      <w:lvlJc w:val="left"/>
+      <w:pPr>
+        <w:tabs>
+          <w:tab w:val="num" w:pos="2160"/>
+        </w:tabs>
+        <w:ind w:left="2160" w:hanging="360"/>
+      </w:pPr>
+      <w:rPr>
+        <w:rFonts w:ascii="OpenSymbol" w:hAnsi="OpenSymbol" w:cs="OpenSymbol" w:hint="default"/>
+        <w:sz w:val="24"/>
+        <w:szCs w:val="24"/>
+        <w:rFonts w:cs="OpenSymbol"/>
+      </w:rPr>
+    </w:lvl>
+    <w:lvl w:ilvl="5">
+      <w:start w:val="1"/>
+      <w:numFmt w:val="bullet"/>
+      <w:lvlText w:val="▪"/>
+      <w:lvlJc w:val="left"/>
+      <w:pPr>
+        <w:tabs>
+          <w:tab w:val="num" w:pos="2520"/>
+        </w:tabs>
+        <w:ind w:left="2520" w:hanging="360"/>
+      </w:pPr>
+      <w:rPr>
+        <w:rFonts w:ascii="OpenSymbol" w:hAnsi="OpenSymbol" w:cs="OpenSymbol" w:hint="default"/>
+        <w:sz w:val="24"/>
+        <w:szCs w:val="24"/>
+        <w:rFonts w:cs="OpenSymbol"/>
+      </w:rPr>
+    </w:lvl>
+    <w:lvl w:ilvl="6">
+      <w:start w:val="1"/>
+      <w:numFmt w:val="bullet"/>
+      <w:lvlText w:val=""/>
+      <w:lvlJc w:val="left"/>
+      <w:pPr>
+        <w:tabs>
+          <w:tab w:val="num" w:pos="2880"/>
+        </w:tabs>
+        <w:ind w:left="2880" w:hanging="360"/>
+      </w:pPr>
+      <w:rPr>
+        <w:rFonts w:ascii="Symbol" w:hAnsi="Symbol" w:cs="Symbol" w:hint="default"/>
+        <w:sz w:val="24"/>
+        <w:szCs w:val="24"/>
+        <w:rFonts w:cs="OpenSymbol"/>
+      </w:rPr>
+    </w:lvl>
+    <w:lvl w:ilvl="7">
+      <w:start w:val="1"/>
+      <w:numFmt w:val="bullet"/>
+      <w:lvlText w:val="◦"/>
+      <w:lvlJc w:val="left"/>
+      <w:pPr>
+        <w:tabs>
+          <w:tab w:val="num" w:pos="3240"/>
+        </w:tabs>
+        <w:ind w:left="3240" w:hanging="360"/>
+      </w:pPr>
+      <w:rPr>
+        <w:rFonts w:ascii="OpenSymbol" w:hAnsi="OpenSymbol" w:cs="OpenSymbol" w:hint="default"/>
+        <w:sz w:val="24"/>
+        <w:szCs w:val="24"/>
+        <w:rFonts w:cs="OpenSymbol"/>
+      </w:rPr>
+    </w:lvl>
+    <w:lvl w:ilvl="8">
+      <w:start w:val="1"/>
+      <w:numFmt w:val="bullet"/>
+      <w:lvlText w:val="▪"/>
+      <w:lvlJc w:val="left"/>
+      <w:pPr>
+        <w:tabs>
+          <w:tab w:val="num" w:pos="3600"/>
+        </w:tabs>
+        <w:ind w:left="3600" w:hanging="360"/>
+      </w:pPr>
+      <w:rPr>
+        <w:rFonts w:ascii="OpenSymbol" w:hAnsi="OpenSymbol" w:cs="OpenSymbol" w:hint="default"/>
+        <w:sz w:val="24"/>
+        <w:szCs w:val="24"/>
+        <w:rFonts w:cs="OpenSymbol"/>
+      </w:rPr>
+    </w:lvl>
+  </w:abstractNum>
+  <w:abstractNum w:abstractNumId="17">
+    <w:lvl w:ilvl="0">
+      <w:start w:val="1"/>
+      <w:numFmt w:val="bullet"/>
+      <w:lvlText w:val=""/>
+      <w:lvlJc w:val="left"/>
+      <w:pPr>
+        <w:tabs>
+          <w:tab w:val="num" w:pos="720"/>
+        </w:tabs>
+        <w:ind w:left="720" w:hanging="360"/>
+      </w:pPr>
+      <w:rPr>
+        <w:rFonts w:ascii="Symbol" w:hAnsi="Symbol" w:cs="Symbol" w:hint="default"/>
+        <w:sz w:val="24"/>
+        <w:szCs w:val="24"/>
+        <w:rFonts w:cs="OpenSymbol"/>
+      </w:rPr>
+    </w:lvl>
+    <w:lvl w:ilvl="1">
+      <w:start w:val="1"/>
+      <w:numFmt w:val="bullet"/>
+      <w:lvlText w:val="◦"/>
+      <w:lvlJc w:val="left"/>
+      <w:pPr>
+        <w:tabs>
+          <w:tab w:val="num" w:pos="1080"/>
+        </w:tabs>
+        <w:ind w:left="1080" w:hanging="360"/>
+      </w:pPr>
+      <w:rPr>
+        <w:rFonts w:ascii="OpenSymbol" w:hAnsi="OpenSymbol" w:cs="OpenSymbol" w:hint="default"/>
+        <w:sz w:val="24"/>
+        <w:szCs w:val="24"/>
+        <w:rFonts w:cs="OpenSymbol"/>
+      </w:rPr>
+    </w:lvl>
+    <w:lvl w:ilvl="2">
+      <w:start w:val="1"/>
+      <w:numFmt w:val="bullet"/>
+      <w:lvlText w:val="▪"/>
+      <w:lvlJc w:val="left"/>
+      <w:pPr>
+        <w:tabs>
+          <w:tab w:val="num" w:pos="1440"/>
+        </w:tabs>
+        <w:ind w:left="1440" w:hanging="360"/>
+      </w:pPr>
+      <w:rPr>
+        <w:rFonts w:ascii="OpenSymbol" w:hAnsi="OpenSymbol" w:cs="OpenSymbol" w:hint="default"/>
+        <w:sz w:val="24"/>
+        <w:szCs w:val="24"/>
+        <w:rFonts w:cs="OpenSymbol"/>
+      </w:rPr>
+    </w:lvl>
+    <w:lvl w:ilvl="3">
+      <w:start w:val="1"/>
+      <w:numFmt w:val="bullet"/>
+      <w:lvlText w:val=""/>
+      <w:lvlJc w:val="left"/>
+      <w:pPr>
+        <w:tabs>
+          <w:tab w:val="num" w:pos="1800"/>
+        </w:tabs>
+        <w:ind w:left="1800" w:hanging="360"/>
+      </w:pPr>
+      <w:rPr>
+        <w:rFonts w:ascii="Symbol" w:hAnsi="Symbol" w:cs="Symbol" w:hint="default"/>
+        <w:sz w:val="24"/>
+        <w:szCs w:val="24"/>
+        <w:rFonts w:cs="OpenSymbol"/>
+      </w:rPr>
+    </w:lvl>
+    <w:lvl w:ilvl="4">
+      <w:start w:val="1"/>
+      <w:numFmt w:val="bullet"/>
+      <w:lvlText w:val="◦"/>
+      <w:lvlJc w:val="left"/>
+      <w:pPr>
+        <w:tabs>
+          <w:tab w:val="num" w:pos="2160"/>
+        </w:tabs>
+        <w:ind w:left="2160" w:hanging="360"/>
+      </w:pPr>
+      <w:rPr>
+        <w:rFonts w:ascii="OpenSymbol" w:hAnsi="OpenSymbol" w:cs="OpenSymbol" w:hint="default"/>
+        <w:sz w:val="24"/>
+        <w:szCs w:val="24"/>
+        <w:rFonts w:cs="OpenSymbol"/>
+      </w:rPr>
+    </w:lvl>
+    <w:lvl w:ilvl="5">
+      <w:start w:val="1"/>
+      <w:numFmt w:val="bullet"/>
+      <w:lvlText w:val="▪"/>
+      <w:lvlJc w:val="left"/>
+      <w:pPr>
+        <w:tabs>
+          <w:tab w:val="num" w:pos="2520"/>
+        </w:tabs>
+        <w:ind w:left="2520" w:hanging="360"/>
+      </w:pPr>
+      <w:rPr>
+        <w:rFonts w:ascii="OpenSymbol" w:hAnsi="OpenSymbol" w:cs="OpenSymbol" w:hint="default"/>
+        <w:sz w:val="24"/>
+        <w:szCs w:val="24"/>
+        <w:rFonts w:cs="OpenSymbol"/>
+      </w:rPr>
+    </w:lvl>
+    <w:lvl w:ilvl="6">
+      <w:start w:val="1"/>
+      <w:numFmt w:val="bullet"/>
+      <w:lvlText w:val=""/>
+      <w:lvlJc w:val="left"/>
+      <w:pPr>
+        <w:tabs>
+          <w:tab w:val="num" w:pos="2880"/>
+        </w:tabs>
+        <w:ind w:left="2880" w:hanging="360"/>
+      </w:pPr>
+      <w:rPr>
+        <w:rFonts w:ascii="Symbol" w:hAnsi="Symbol" w:cs="Symbol" w:hint="default"/>
+        <w:sz w:val="24"/>
+        <w:szCs w:val="24"/>
+        <w:rFonts w:cs="OpenSymbol"/>
+      </w:rPr>
+    </w:lvl>
+    <w:lvl w:ilvl="7">
+      <w:start w:val="1"/>
+      <w:numFmt w:val="bullet"/>
+      <w:lvlText w:val="◦"/>
+      <w:lvlJc w:val="left"/>
+      <w:pPr>
+        <w:tabs>
+          <w:tab w:val="num" w:pos="3240"/>
+        </w:tabs>
+        <w:ind w:left="3240" w:hanging="360"/>
+      </w:pPr>
+      <w:rPr>
+        <w:rFonts w:ascii="OpenSymbol" w:hAnsi="OpenSymbol" w:cs="OpenSymbol" w:hint="default"/>
+        <w:sz w:val="24"/>
+        <w:szCs w:val="24"/>
+        <w:rFonts w:cs="OpenSymbol"/>
+      </w:rPr>
+    </w:lvl>
+    <w:lvl w:ilvl="8">
+      <w:start w:val="1"/>
+      <w:numFmt w:val="bullet"/>
+      <w:lvlText w:val="▪"/>
+      <w:lvlJc w:val="left"/>
+      <w:pPr>
+        <w:tabs>
+          <w:tab w:val="num" w:pos="3600"/>
+        </w:tabs>
+        <w:ind w:left="3600" w:hanging="360"/>
+      </w:pPr>
+      <w:rPr>
+        <w:rFonts w:ascii="OpenSymbol" w:hAnsi="OpenSymbol" w:cs="OpenSymbol" w:hint="default"/>
+        <w:sz w:val="24"/>
+        <w:szCs w:val="24"/>
+        <w:rFonts w:cs="OpenSymbol"/>
+      </w:rPr>
+    </w:lvl>
+  </w:abstractNum>
+  <w:abstractNum w:abstractNumId="18">
     <w:lvl w:ilvl="0">
       <w:start w:val="1"/>
       <w:numFmt w:val="none"/>
@@ -5956,6 +6585,12 @@
   <w:num w:numId="16">
     <w:abstractNumId w:val="16"/>
   </w:num>
+  <w:num w:numId="17">
+    <w:abstractNumId w:val="17"/>
+  </w:num>
+  <w:num w:numId="18">
+    <w:abstractNumId w:val="18"/>
+  </w:num>
 </w:numbering>
 </file>
 
@@ -5965,7 +6600,6 @@
     <w:rPrDefault>
       <w:rPr>
         <w:rFonts w:ascii="Calibri" w:hAnsi="Calibri" w:eastAsia="Calibri" w:cs="" w:asciiTheme="minorHAnsi" w:cstheme="minorBidi" w:eastAsiaTheme="minorHAnsi" w:hAnsiTheme="minorHAnsi"/>
-        <w:sz w:val="22"/>
         <w:szCs w:val="22"/>
         <w:lang w:val="en-US" w:eastAsia="en-US" w:bidi="ar-SA"/>
       </w:rPr>
@@ -6721,6 +7355,976 @@
       <w:rFonts w:cs="Courier New"/>
     </w:rPr>
   </w:style>
+  <w:style w:type="character" w:styleId="ListLabel50">
+    <w:name w:val="ListLabel 50"/>
+    <w:qFormat/>
+    <w:rPr>
+      <w:rFonts w:cs="Symbol"/>
+      <w:b/>
+      <w:sz w:val="20"/>
+    </w:rPr>
+  </w:style>
+  <w:style w:type="character" w:styleId="ListLabel51">
+    <w:name w:val="ListLabel 51"/>
+    <w:qFormat/>
+    <w:rPr>
+      <w:rFonts w:cs="Courier New"/>
+    </w:rPr>
+  </w:style>
+  <w:style w:type="character" w:styleId="ListLabel52">
+    <w:name w:val="ListLabel 52"/>
+    <w:qFormat/>
+    <w:rPr>
+      <w:rFonts w:cs="Wingdings"/>
+    </w:rPr>
+  </w:style>
+  <w:style w:type="character" w:styleId="ListLabel53">
+    <w:name w:val="ListLabel 53"/>
+    <w:qFormat/>
+    <w:rPr>
+      <w:rFonts w:cs="Symbol"/>
+    </w:rPr>
+  </w:style>
+  <w:style w:type="character" w:styleId="ListLabel54">
+    <w:name w:val="ListLabel 54"/>
+    <w:qFormat/>
+    <w:rPr>
+      <w:rFonts w:cs="Courier New"/>
+    </w:rPr>
+  </w:style>
+  <w:style w:type="character" w:styleId="ListLabel55">
+    <w:name w:val="ListLabel 55"/>
+    <w:qFormat/>
+    <w:rPr>
+      <w:rFonts w:cs="Wingdings"/>
+    </w:rPr>
+  </w:style>
+  <w:style w:type="character" w:styleId="ListLabel56">
+    <w:name w:val="ListLabel 56"/>
+    <w:qFormat/>
+    <w:rPr>
+      <w:rFonts w:cs="Symbol"/>
+    </w:rPr>
+  </w:style>
+  <w:style w:type="character" w:styleId="ListLabel57">
+    <w:name w:val="ListLabel 57"/>
+    <w:qFormat/>
+    <w:rPr>
+      <w:rFonts w:cs="Courier New"/>
+    </w:rPr>
+  </w:style>
+  <w:style w:type="character" w:styleId="ListLabel58">
+    <w:name w:val="ListLabel 58"/>
+    <w:qFormat/>
+    <w:rPr>
+      <w:rFonts w:cs="Wingdings"/>
+    </w:rPr>
+  </w:style>
+  <w:style w:type="character" w:styleId="ListLabel59">
+    <w:name w:val="ListLabel 59"/>
+    <w:qFormat/>
+    <w:rPr>
+      <w:rFonts w:cs="Calibri"/>
+      <w:sz w:val="20"/>
+    </w:rPr>
+  </w:style>
+  <w:style w:type="character" w:styleId="ListLabel60">
+    <w:name w:val="ListLabel 60"/>
+    <w:qFormat/>
+    <w:rPr>
+      <w:rFonts w:cs="Courier New"/>
+    </w:rPr>
+  </w:style>
+  <w:style w:type="character" w:styleId="ListLabel61">
+    <w:name w:val="ListLabel 61"/>
+    <w:qFormat/>
+    <w:rPr>
+      <w:rFonts w:cs="Wingdings"/>
+    </w:rPr>
+  </w:style>
+  <w:style w:type="character" w:styleId="ListLabel62">
+    <w:name w:val="ListLabel 62"/>
+    <w:qFormat/>
+    <w:rPr>
+      <w:rFonts w:cs="Symbol"/>
+    </w:rPr>
+  </w:style>
+  <w:style w:type="character" w:styleId="ListLabel63">
+    <w:name w:val="ListLabel 63"/>
+    <w:qFormat/>
+    <w:rPr>
+      <w:rFonts w:cs="Courier New"/>
+    </w:rPr>
+  </w:style>
+  <w:style w:type="character" w:styleId="ListLabel64">
+    <w:name w:val="ListLabel 64"/>
+    <w:qFormat/>
+    <w:rPr>
+      <w:rFonts w:cs="Wingdings"/>
+    </w:rPr>
+  </w:style>
+  <w:style w:type="character" w:styleId="ListLabel65">
+    <w:name w:val="ListLabel 65"/>
+    <w:qFormat/>
+    <w:rPr>
+      <w:rFonts w:cs="Symbol"/>
+    </w:rPr>
+  </w:style>
+  <w:style w:type="character" w:styleId="ListLabel66">
+    <w:name w:val="ListLabel 66"/>
+    <w:qFormat/>
+    <w:rPr>
+      <w:rFonts w:cs="Courier New"/>
+    </w:rPr>
+  </w:style>
+  <w:style w:type="character" w:styleId="ListLabel67">
+    <w:name w:val="ListLabel 67"/>
+    <w:qFormat/>
+    <w:rPr>
+      <w:rFonts w:cs="Wingdings"/>
+    </w:rPr>
+  </w:style>
+  <w:style w:type="character" w:styleId="ListLabel68">
+    <w:name w:val="ListLabel 68"/>
+    <w:qFormat/>
+    <w:rPr>
+      <w:rFonts w:cs="Symbol"/>
+      <w:sz w:val="20"/>
+    </w:rPr>
+  </w:style>
+  <w:style w:type="character" w:styleId="ListLabel69">
+    <w:name w:val="ListLabel 69"/>
+    <w:qFormat/>
+    <w:rPr>
+      <w:rFonts w:cs="Courier New"/>
+    </w:rPr>
+  </w:style>
+  <w:style w:type="character" w:styleId="ListLabel70">
+    <w:name w:val="ListLabel 70"/>
+    <w:qFormat/>
+    <w:rPr>
+      <w:rFonts w:cs="Wingdings"/>
+    </w:rPr>
+  </w:style>
+  <w:style w:type="character" w:styleId="ListLabel71">
+    <w:name w:val="ListLabel 71"/>
+    <w:qFormat/>
+    <w:rPr>
+      <w:rFonts w:cs="Symbol"/>
+    </w:rPr>
+  </w:style>
+  <w:style w:type="character" w:styleId="ListLabel72">
+    <w:name w:val="ListLabel 72"/>
+    <w:qFormat/>
+    <w:rPr>
+      <w:rFonts w:cs="Courier New"/>
+    </w:rPr>
+  </w:style>
+  <w:style w:type="character" w:styleId="ListLabel73">
+    <w:name w:val="ListLabel 73"/>
+    <w:qFormat/>
+    <w:rPr>
+      <w:rFonts w:cs="Wingdings"/>
+    </w:rPr>
+  </w:style>
+  <w:style w:type="character" w:styleId="ListLabel74">
+    <w:name w:val="ListLabel 74"/>
+    <w:qFormat/>
+    <w:rPr>
+      <w:rFonts w:cs="Symbol"/>
+    </w:rPr>
+  </w:style>
+  <w:style w:type="character" w:styleId="ListLabel75">
+    <w:name w:val="ListLabel 75"/>
+    <w:qFormat/>
+    <w:rPr>
+      <w:rFonts w:cs="Courier New"/>
+    </w:rPr>
+  </w:style>
+  <w:style w:type="character" w:styleId="ListLabel76">
+    <w:name w:val="ListLabel 76"/>
+    <w:qFormat/>
+    <w:rPr>
+      <w:rFonts w:cs="Wingdings"/>
+    </w:rPr>
+  </w:style>
+  <w:style w:type="character" w:styleId="ListLabel77">
+    <w:name w:val="ListLabel 77"/>
+    <w:qFormat/>
+    <w:rPr>
+      <w:rFonts w:cs="Symbol"/>
+      <w:sz w:val="20"/>
+    </w:rPr>
+  </w:style>
+  <w:style w:type="character" w:styleId="ListLabel78">
+    <w:name w:val="ListLabel 78"/>
+    <w:qFormat/>
+    <w:rPr>
+      <w:rFonts w:cs="Courier New"/>
+    </w:rPr>
+  </w:style>
+  <w:style w:type="character" w:styleId="ListLabel79">
+    <w:name w:val="ListLabel 79"/>
+    <w:qFormat/>
+    <w:rPr>
+      <w:rFonts w:cs="Wingdings"/>
+    </w:rPr>
+  </w:style>
+  <w:style w:type="character" w:styleId="ListLabel80">
+    <w:name w:val="ListLabel 80"/>
+    <w:qFormat/>
+    <w:rPr>
+      <w:rFonts w:cs="Symbol"/>
+    </w:rPr>
+  </w:style>
+  <w:style w:type="character" w:styleId="ListLabel81">
+    <w:name w:val="ListLabel 81"/>
+    <w:qFormat/>
+    <w:rPr>
+      <w:rFonts w:cs="Courier New"/>
+    </w:rPr>
+  </w:style>
+  <w:style w:type="character" w:styleId="ListLabel82">
+    <w:name w:val="ListLabel 82"/>
+    <w:qFormat/>
+    <w:rPr>
+      <w:rFonts w:cs="Wingdings"/>
+    </w:rPr>
+  </w:style>
+  <w:style w:type="character" w:styleId="ListLabel83">
+    <w:name w:val="ListLabel 83"/>
+    <w:qFormat/>
+    <w:rPr>
+      <w:rFonts w:cs="Symbol"/>
+    </w:rPr>
+  </w:style>
+  <w:style w:type="character" w:styleId="ListLabel84">
+    <w:name w:val="ListLabel 84"/>
+    <w:qFormat/>
+    <w:rPr>
+      <w:rFonts w:cs="Courier New"/>
+    </w:rPr>
+  </w:style>
+  <w:style w:type="character" w:styleId="ListLabel85">
+    <w:name w:val="ListLabel 85"/>
+    <w:qFormat/>
+    <w:rPr>
+      <w:rFonts w:cs="Wingdings"/>
+    </w:rPr>
+  </w:style>
+  <w:style w:type="character" w:styleId="ListLabel86">
+    <w:name w:val="ListLabel 86"/>
+    <w:qFormat/>
+    <w:rPr>
+      <w:rFonts w:cs="Symbol"/>
+      <w:sz w:val="20"/>
+    </w:rPr>
+  </w:style>
+  <w:style w:type="character" w:styleId="ListLabel87">
+    <w:name w:val="ListLabel 87"/>
+    <w:qFormat/>
+    <w:rPr>
+      <w:rFonts w:cs="Courier New"/>
+    </w:rPr>
+  </w:style>
+  <w:style w:type="character" w:styleId="ListLabel88">
+    <w:name w:val="ListLabel 88"/>
+    <w:qFormat/>
+    <w:rPr>
+      <w:rFonts w:cs="Wingdings"/>
+    </w:rPr>
+  </w:style>
+  <w:style w:type="character" w:styleId="ListLabel89">
+    <w:name w:val="ListLabel 89"/>
+    <w:qFormat/>
+    <w:rPr>
+      <w:rFonts w:cs="Symbol"/>
+    </w:rPr>
+  </w:style>
+  <w:style w:type="character" w:styleId="ListLabel90">
+    <w:name w:val="ListLabel 90"/>
+    <w:qFormat/>
+    <w:rPr>
+      <w:rFonts w:cs="Courier New"/>
+    </w:rPr>
+  </w:style>
+  <w:style w:type="character" w:styleId="ListLabel91">
+    <w:name w:val="ListLabel 91"/>
+    <w:qFormat/>
+    <w:rPr>
+      <w:rFonts w:cs="Wingdings"/>
+    </w:rPr>
+  </w:style>
+  <w:style w:type="character" w:styleId="ListLabel92">
+    <w:name w:val="ListLabel 92"/>
+    <w:qFormat/>
+    <w:rPr>
+      <w:rFonts w:cs="Symbol"/>
+    </w:rPr>
+  </w:style>
+  <w:style w:type="character" w:styleId="ListLabel93">
+    <w:name w:val="ListLabel 93"/>
+    <w:qFormat/>
+    <w:rPr>
+      <w:rFonts w:cs="Courier New"/>
+    </w:rPr>
+  </w:style>
+  <w:style w:type="character" w:styleId="ListLabel94">
+    <w:name w:val="ListLabel 94"/>
+    <w:qFormat/>
+    <w:rPr>
+      <w:rFonts w:cs="Wingdings"/>
+    </w:rPr>
+  </w:style>
+  <w:style w:type="character" w:styleId="ListLabel95">
+    <w:name w:val="ListLabel 95"/>
+    <w:qFormat/>
+    <w:rPr>
+      <w:rFonts w:cs="Symbol"/>
+      <w:sz w:val="20"/>
+    </w:rPr>
+  </w:style>
+  <w:style w:type="character" w:styleId="ListLabel96">
+    <w:name w:val="ListLabel 96"/>
+    <w:qFormat/>
+    <w:rPr>
+      <w:rFonts w:cs="Courier New"/>
+    </w:rPr>
+  </w:style>
+  <w:style w:type="character" w:styleId="ListLabel97">
+    <w:name w:val="ListLabel 97"/>
+    <w:qFormat/>
+    <w:rPr>
+      <w:rFonts w:cs="Wingdings"/>
+    </w:rPr>
+  </w:style>
+  <w:style w:type="character" w:styleId="ListLabel98">
+    <w:name w:val="ListLabel 98"/>
+    <w:qFormat/>
+    <w:rPr>
+      <w:rFonts w:cs="Symbol"/>
+    </w:rPr>
+  </w:style>
+  <w:style w:type="character" w:styleId="ListLabel99">
+    <w:name w:val="ListLabel 99"/>
+    <w:qFormat/>
+    <w:rPr>
+      <w:rFonts w:cs="Courier New"/>
+    </w:rPr>
+  </w:style>
+  <w:style w:type="character" w:styleId="ListLabel100">
+    <w:name w:val="ListLabel 100"/>
+    <w:qFormat/>
+    <w:rPr>
+      <w:rFonts w:cs="Wingdings"/>
+    </w:rPr>
+  </w:style>
+  <w:style w:type="character" w:styleId="ListLabel101">
+    <w:name w:val="ListLabel 101"/>
+    <w:qFormat/>
+    <w:rPr>
+      <w:rFonts w:cs="Symbol"/>
+    </w:rPr>
+  </w:style>
+  <w:style w:type="character" w:styleId="ListLabel102">
+    <w:name w:val="ListLabel 102"/>
+    <w:qFormat/>
+    <w:rPr>
+      <w:rFonts w:cs="Courier New"/>
+    </w:rPr>
+  </w:style>
+  <w:style w:type="character" w:styleId="ListLabel103">
+    <w:name w:val="ListLabel 103"/>
+    <w:qFormat/>
+    <w:rPr>
+      <w:rFonts w:cs="Wingdings"/>
+    </w:rPr>
+  </w:style>
+  <w:style w:type="character" w:styleId="ListLabel104">
+    <w:name w:val="ListLabel 104"/>
+    <w:qFormat/>
+    <w:rPr>
+      <w:rFonts w:cs="Symbol"/>
+      <w:sz w:val="20"/>
+    </w:rPr>
+  </w:style>
+  <w:style w:type="character" w:styleId="ListLabel105">
+    <w:name w:val="ListLabel 105"/>
+    <w:qFormat/>
+    <w:rPr>
+      <w:rFonts w:cs="Courier New"/>
+    </w:rPr>
+  </w:style>
+  <w:style w:type="character" w:styleId="ListLabel106">
+    <w:name w:val="ListLabel 106"/>
+    <w:qFormat/>
+    <w:rPr>
+      <w:rFonts w:cs="Wingdings"/>
+    </w:rPr>
+  </w:style>
+  <w:style w:type="character" w:styleId="ListLabel107">
+    <w:name w:val="ListLabel 107"/>
+    <w:qFormat/>
+    <w:rPr>
+      <w:rFonts w:cs="Symbol"/>
+    </w:rPr>
+  </w:style>
+  <w:style w:type="character" w:styleId="ListLabel108">
+    <w:name w:val="ListLabel 108"/>
+    <w:qFormat/>
+    <w:rPr>
+      <w:rFonts w:cs="Courier New"/>
+    </w:rPr>
+  </w:style>
+  <w:style w:type="character" w:styleId="ListLabel109">
+    <w:name w:val="ListLabel 109"/>
+    <w:qFormat/>
+    <w:rPr>
+      <w:rFonts w:cs="Wingdings"/>
+    </w:rPr>
+  </w:style>
+  <w:style w:type="character" w:styleId="ListLabel110">
+    <w:name w:val="ListLabel 110"/>
+    <w:qFormat/>
+    <w:rPr>
+      <w:rFonts w:cs="Symbol"/>
+    </w:rPr>
+  </w:style>
+  <w:style w:type="character" w:styleId="ListLabel111">
+    <w:name w:val="ListLabel 111"/>
+    <w:qFormat/>
+    <w:rPr>
+      <w:rFonts w:cs="Courier New"/>
+    </w:rPr>
+  </w:style>
+  <w:style w:type="character" w:styleId="ListLabel112">
+    <w:name w:val="ListLabel 112"/>
+    <w:qFormat/>
+    <w:rPr>
+      <w:rFonts w:cs="Wingdings"/>
+    </w:rPr>
+  </w:style>
+  <w:style w:type="character" w:styleId="ListLabel113">
+    <w:name w:val="ListLabel 113"/>
+    <w:qFormat/>
+    <w:rPr>
+      <w:rFonts w:cs="Symbol"/>
+      <w:sz w:val="20"/>
+    </w:rPr>
+  </w:style>
+  <w:style w:type="character" w:styleId="ListLabel114">
+    <w:name w:val="ListLabel 114"/>
+    <w:qFormat/>
+    <w:rPr>
+      <w:rFonts w:cs="Courier New"/>
+    </w:rPr>
+  </w:style>
+  <w:style w:type="character" w:styleId="ListLabel115">
+    <w:name w:val="ListLabel 115"/>
+    <w:qFormat/>
+    <w:rPr>
+      <w:rFonts w:cs="Wingdings"/>
+    </w:rPr>
+  </w:style>
+  <w:style w:type="character" w:styleId="ListLabel116">
+    <w:name w:val="ListLabel 116"/>
+    <w:qFormat/>
+    <w:rPr>
+      <w:rFonts w:cs="Symbol"/>
+    </w:rPr>
+  </w:style>
+  <w:style w:type="character" w:styleId="ListLabel117">
+    <w:name w:val="ListLabel 117"/>
+    <w:qFormat/>
+    <w:rPr>
+      <w:rFonts w:cs="Courier New"/>
+    </w:rPr>
+  </w:style>
+  <w:style w:type="character" w:styleId="ListLabel118">
+    <w:name w:val="ListLabel 118"/>
+    <w:qFormat/>
+    <w:rPr>
+      <w:rFonts w:cs="Wingdings"/>
+    </w:rPr>
+  </w:style>
+  <w:style w:type="character" w:styleId="ListLabel119">
+    <w:name w:val="ListLabel 119"/>
+    <w:qFormat/>
+    <w:rPr>
+      <w:rFonts w:cs="Symbol"/>
+    </w:rPr>
+  </w:style>
+  <w:style w:type="character" w:styleId="ListLabel120">
+    <w:name w:val="ListLabel 120"/>
+    <w:qFormat/>
+    <w:rPr>
+      <w:rFonts w:cs="Courier New"/>
+    </w:rPr>
+  </w:style>
+  <w:style w:type="character" w:styleId="ListLabel121">
+    <w:name w:val="ListLabel 121"/>
+    <w:qFormat/>
+    <w:rPr>
+      <w:rFonts w:cs="Wingdings"/>
+    </w:rPr>
+  </w:style>
+  <w:style w:type="character" w:styleId="ListLabel122">
+    <w:name w:val="ListLabel 122"/>
+    <w:qFormat/>
+    <w:rPr>
+      <w:rFonts w:cs="Symbol"/>
+      <w:sz w:val="20"/>
+    </w:rPr>
+  </w:style>
+  <w:style w:type="character" w:styleId="ListLabel123">
+    <w:name w:val="ListLabel 123"/>
+    <w:qFormat/>
+    <w:rPr>
+      <w:rFonts w:cs="Courier New"/>
+    </w:rPr>
+  </w:style>
+  <w:style w:type="character" w:styleId="ListLabel124">
+    <w:name w:val="ListLabel 124"/>
+    <w:qFormat/>
+    <w:rPr>
+      <w:rFonts w:cs="Wingdings"/>
+    </w:rPr>
+  </w:style>
+  <w:style w:type="character" w:styleId="ListLabel125">
+    <w:name w:val="ListLabel 125"/>
+    <w:qFormat/>
+    <w:rPr>
+      <w:rFonts w:cs="Symbol"/>
+    </w:rPr>
+  </w:style>
+  <w:style w:type="character" w:styleId="ListLabel126">
+    <w:name w:val="ListLabel 126"/>
+    <w:qFormat/>
+    <w:rPr>
+      <w:rFonts w:cs="Courier New"/>
+    </w:rPr>
+  </w:style>
+  <w:style w:type="character" w:styleId="ListLabel127">
+    <w:name w:val="ListLabel 127"/>
+    <w:qFormat/>
+    <w:rPr>
+      <w:rFonts w:cs="Wingdings"/>
+    </w:rPr>
+  </w:style>
+  <w:style w:type="character" w:styleId="ListLabel128">
+    <w:name w:val="ListLabel 128"/>
+    <w:qFormat/>
+    <w:rPr>
+      <w:rFonts w:cs="Symbol"/>
+    </w:rPr>
+  </w:style>
+  <w:style w:type="character" w:styleId="ListLabel129">
+    <w:name w:val="ListLabel 129"/>
+    <w:qFormat/>
+    <w:rPr>
+      <w:rFonts w:cs="Courier New"/>
+    </w:rPr>
+  </w:style>
+  <w:style w:type="character" w:styleId="ListLabel130">
+    <w:name w:val="ListLabel 130"/>
+    <w:qFormat/>
+    <w:rPr>
+      <w:rFonts w:cs="Wingdings"/>
+    </w:rPr>
+  </w:style>
+  <w:style w:type="character" w:styleId="ListLabel131">
+    <w:name w:val="ListLabel 131"/>
+    <w:qFormat/>
+    <w:rPr>
+      <w:rFonts w:cs="Symbol"/>
+      <w:sz w:val="20"/>
+    </w:rPr>
+  </w:style>
+  <w:style w:type="character" w:styleId="ListLabel132">
+    <w:name w:val="ListLabel 132"/>
+    <w:qFormat/>
+    <w:rPr>
+      <w:rFonts w:cs="Courier New"/>
+    </w:rPr>
+  </w:style>
+  <w:style w:type="character" w:styleId="ListLabel133">
+    <w:name w:val="ListLabel 133"/>
+    <w:qFormat/>
+    <w:rPr>
+      <w:rFonts w:cs="Wingdings"/>
+    </w:rPr>
+  </w:style>
+  <w:style w:type="character" w:styleId="ListLabel134">
+    <w:name w:val="ListLabel 134"/>
+    <w:qFormat/>
+    <w:rPr>
+      <w:rFonts w:cs="Symbol"/>
+    </w:rPr>
+  </w:style>
+  <w:style w:type="character" w:styleId="ListLabel135">
+    <w:name w:val="ListLabel 135"/>
+    <w:qFormat/>
+    <w:rPr>
+      <w:rFonts w:cs="Courier New"/>
+    </w:rPr>
+  </w:style>
+  <w:style w:type="character" w:styleId="ListLabel136">
+    <w:name w:val="ListLabel 136"/>
+    <w:qFormat/>
+    <w:rPr>
+      <w:rFonts w:cs="Wingdings"/>
+    </w:rPr>
+  </w:style>
+  <w:style w:type="character" w:styleId="ListLabel137">
+    <w:name w:val="ListLabel 137"/>
+    <w:qFormat/>
+    <w:rPr>
+      <w:rFonts w:cs="Symbol"/>
+    </w:rPr>
+  </w:style>
+  <w:style w:type="character" w:styleId="ListLabel138">
+    <w:name w:val="ListLabel 138"/>
+    <w:qFormat/>
+    <w:rPr>
+      <w:rFonts w:cs="Courier New"/>
+    </w:rPr>
+  </w:style>
+  <w:style w:type="character" w:styleId="ListLabel139">
+    <w:name w:val="ListLabel 139"/>
+    <w:qFormat/>
+    <w:rPr>
+      <w:rFonts w:cs="Wingdings"/>
+    </w:rPr>
+  </w:style>
+  <w:style w:type="character" w:styleId="ListLabel140">
+    <w:name w:val="ListLabel 140"/>
+    <w:qFormat/>
+    <w:rPr>
+      <w:rFonts w:cs="Symbol"/>
+      <w:sz w:val="20"/>
+    </w:rPr>
+  </w:style>
+  <w:style w:type="character" w:styleId="ListLabel141">
+    <w:name w:val="ListLabel 141"/>
+    <w:qFormat/>
+    <w:rPr>
+      <w:rFonts w:cs="Courier New"/>
+    </w:rPr>
+  </w:style>
+  <w:style w:type="character" w:styleId="ListLabel142">
+    <w:name w:val="ListLabel 142"/>
+    <w:qFormat/>
+    <w:rPr>
+      <w:rFonts w:cs="Wingdings"/>
+    </w:rPr>
+  </w:style>
+  <w:style w:type="character" w:styleId="ListLabel143">
+    <w:name w:val="ListLabel 143"/>
+    <w:qFormat/>
+    <w:rPr>
+      <w:rFonts w:cs="Symbol"/>
+    </w:rPr>
+  </w:style>
+  <w:style w:type="character" w:styleId="ListLabel144">
+    <w:name w:val="ListLabel 144"/>
+    <w:qFormat/>
+    <w:rPr>
+      <w:rFonts w:cs="Courier New"/>
+    </w:rPr>
+  </w:style>
+  <w:style w:type="character" w:styleId="ListLabel145">
+    <w:name w:val="ListLabel 145"/>
+    <w:qFormat/>
+    <w:rPr>
+      <w:rFonts w:cs="Wingdings"/>
+    </w:rPr>
+  </w:style>
+  <w:style w:type="character" w:styleId="ListLabel146">
+    <w:name w:val="ListLabel 146"/>
+    <w:qFormat/>
+    <w:rPr>
+      <w:rFonts w:cs="Symbol"/>
+    </w:rPr>
+  </w:style>
+  <w:style w:type="character" w:styleId="ListLabel147">
+    <w:name w:val="ListLabel 147"/>
+    <w:qFormat/>
+    <w:rPr>
+      <w:rFonts w:cs="Courier New"/>
+    </w:rPr>
+  </w:style>
+  <w:style w:type="character" w:styleId="ListLabel148">
+    <w:name w:val="ListLabel 148"/>
+    <w:qFormat/>
+    <w:rPr>
+      <w:rFonts w:cs="Wingdings"/>
+    </w:rPr>
+  </w:style>
+  <w:style w:type="character" w:styleId="ListLabel149">
+    <w:name w:val="ListLabel 149"/>
+    <w:qFormat/>
+    <w:rPr>
+      <w:rFonts w:cs="Symbol"/>
+      <w:sz w:val="20"/>
+    </w:rPr>
+  </w:style>
+  <w:style w:type="character" w:styleId="ListLabel150">
+    <w:name w:val="ListLabel 150"/>
+    <w:qFormat/>
+    <w:rPr>
+      <w:rFonts w:cs="Courier New"/>
+    </w:rPr>
+  </w:style>
+  <w:style w:type="character" w:styleId="ListLabel151">
+    <w:name w:val="ListLabel 151"/>
+    <w:qFormat/>
+    <w:rPr>
+      <w:rFonts w:cs="Wingdings"/>
+    </w:rPr>
+  </w:style>
+  <w:style w:type="character" w:styleId="ListLabel152">
+    <w:name w:val="ListLabel 152"/>
+    <w:qFormat/>
+    <w:rPr>
+      <w:rFonts w:cs="Symbol"/>
+    </w:rPr>
+  </w:style>
+  <w:style w:type="character" w:styleId="ListLabel153">
+    <w:name w:val="ListLabel 153"/>
+    <w:qFormat/>
+    <w:rPr>
+      <w:rFonts w:cs="Courier New"/>
+    </w:rPr>
+  </w:style>
+  <w:style w:type="character" w:styleId="ListLabel154">
+    <w:name w:val="ListLabel 154"/>
+    <w:qFormat/>
+    <w:rPr>
+      <w:rFonts w:cs="Wingdings"/>
+    </w:rPr>
+  </w:style>
+  <w:style w:type="character" w:styleId="ListLabel155">
+    <w:name w:val="ListLabel 155"/>
+    <w:qFormat/>
+    <w:rPr>
+      <w:rFonts w:cs="Symbol"/>
+    </w:rPr>
+  </w:style>
+  <w:style w:type="character" w:styleId="ListLabel156">
+    <w:name w:val="ListLabel 156"/>
+    <w:qFormat/>
+    <w:rPr>
+      <w:rFonts w:cs="Courier New"/>
+    </w:rPr>
+  </w:style>
+  <w:style w:type="character" w:styleId="ListLabel157">
+    <w:name w:val="ListLabel 157"/>
+    <w:qFormat/>
+    <w:rPr>
+      <w:rFonts w:cs="Wingdings"/>
+    </w:rPr>
+  </w:style>
+  <w:style w:type="character" w:styleId="ListLabel158">
+    <w:name w:val="ListLabel 158"/>
+    <w:qFormat/>
+    <w:rPr>
+      <w:rFonts w:cs="Symbol"/>
+      <w:sz w:val="20"/>
+    </w:rPr>
+  </w:style>
+  <w:style w:type="character" w:styleId="ListLabel159">
+    <w:name w:val="ListLabel 159"/>
+    <w:qFormat/>
+    <w:rPr>
+      <w:rFonts w:cs="Courier New"/>
+    </w:rPr>
+  </w:style>
+  <w:style w:type="character" w:styleId="ListLabel160">
+    <w:name w:val="ListLabel 160"/>
+    <w:qFormat/>
+    <w:rPr>
+      <w:rFonts w:cs="Wingdings"/>
+    </w:rPr>
+  </w:style>
+  <w:style w:type="character" w:styleId="ListLabel161">
+    <w:name w:val="ListLabel 161"/>
+    <w:qFormat/>
+    <w:rPr>
+      <w:rFonts w:cs="Symbol"/>
+    </w:rPr>
+  </w:style>
+  <w:style w:type="character" w:styleId="ListLabel162">
+    <w:name w:val="ListLabel 162"/>
+    <w:qFormat/>
+    <w:rPr>
+      <w:rFonts w:cs="Courier New"/>
+    </w:rPr>
+  </w:style>
+  <w:style w:type="character" w:styleId="ListLabel163">
+    <w:name w:val="ListLabel 163"/>
+    <w:qFormat/>
+    <w:rPr>
+      <w:rFonts w:cs="Wingdings"/>
+    </w:rPr>
+  </w:style>
+  <w:style w:type="character" w:styleId="ListLabel164">
+    <w:name w:val="ListLabel 164"/>
+    <w:qFormat/>
+    <w:rPr>
+      <w:rFonts w:cs="Symbol"/>
+    </w:rPr>
+  </w:style>
+  <w:style w:type="character" w:styleId="ListLabel165">
+    <w:name w:val="ListLabel 165"/>
+    <w:qFormat/>
+    <w:rPr>
+      <w:rFonts w:cs="Courier New"/>
+    </w:rPr>
+  </w:style>
+  <w:style w:type="character" w:styleId="ListLabel166">
+    <w:name w:val="ListLabel 166"/>
+    <w:qFormat/>
+    <w:rPr>
+      <w:rFonts w:cs="Wingdings"/>
+    </w:rPr>
+  </w:style>
+  <w:style w:type="character" w:styleId="ListLabel167">
+    <w:name w:val="ListLabel 167"/>
+    <w:qFormat/>
+    <w:rPr>
+      <w:rFonts w:cs="Symbol"/>
+      <w:sz w:val="20"/>
+    </w:rPr>
+  </w:style>
+  <w:style w:type="character" w:styleId="ListLabel168">
+    <w:name w:val="ListLabel 168"/>
+    <w:qFormat/>
+    <w:rPr>
+      <w:rFonts w:cs="Courier New"/>
+    </w:rPr>
+  </w:style>
+  <w:style w:type="character" w:styleId="ListLabel169">
+    <w:name w:val="ListLabel 169"/>
+    <w:qFormat/>
+    <w:rPr>
+      <w:rFonts w:cs="Wingdings"/>
+    </w:rPr>
+  </w:style>
+  <w:style w:type="character" w:styleId="ListLabel170">
+    <w:name w:val="ListLabel 170"/>
+    <w:qFormat/>
+    <w:rPr>
+      <w:rFonts w:cs="Symbol"/>
+    </w:rPr>
+  </w:style>
+  <w:style w:type="character" w:styleId="ListLabel171">
+    <w:name w:val="ListLabel 171"/>
+    <w:qFormat/>
+    <w:rPr>
+      <w:rFonts w:cs="Courier New"/>
+    </w:rPr>
+  </w:style>
+  <w:style w:type="character" w:styleId="ListLabel172">
+    <w:name w:val="ListLabel 172"/>
+    <w:qFormat/>
+    <w:rPr>
+      <w:rFonts w:cs="Wingdings"/>
+    </w:rPr>
+  </w:style>
+  <w:style w:type="character" w:styleId="ListLabel173">
+    <w:name w:val="ListLabel 173"/>
+    <w:qFormat/>
+    <w:rPr>
+      <w:rFonts w:cs="Symbol"/>
+    </w:rPr>
+  </w:style>
+  <w:style w:type="character" w:styleId="ListLabel174">
+    <w:name w:val="ListLabel 174"/>
+    <w:qFormat/>
+    <w:rPr>
+      <w:rFonts w:cs="Courier New"/>
+    </w:rPr>
+  </w:style>
+  <w:style w:type="character" w:styleId="ListLabel175">
+    <w:name w:val="ListLabel 175"/>
+    <w:qFormat/>
+    <w:rPr>
+      <w:rFonts w:cs="Wingdings"/>
+    </w:rPr>
+  </w:style>
+  <w:style w:type="character" w:styleId="ListLabel176">
+    <w:name w:val="ListLabel 176"/>
+    <w:qFormat/>
+    <w:rPr>
+      <w:rFonts w:cs="Symbol"/>
+      <w:sz w:val="20"/>
+    </w:rPr>
+  </w:style>
+  <w:style w:type="character" w:styleId="ListLabel177">
+    <w:name w:val="ListLabel 177"/>
+    <w:qFormat/>
+    <w:rPr>
+      <w:rFonts w:cs="Courier New"/>
+    </w:rPr>
+  </w:style>
+  <w:style w:type="character" w:styleId="ListLabel178">
+    <w:name w:val="ListLabel 178"/>
+    <w:qFormat/>
+    <w:rPr>
+      <w:rFonts w:cs="Wingdings"/>
+    </w:rPr>
+  </w:style>
+  <w:style w:type="character" w:styleId="ListLabel179">
+    <w:name w:val="ListLabel 179"/>
+    <w:qFormat/>
+    <w:rPr>
+      <w:rFonts w:cs="Symbol"/>
+    </w:rPr>
+  </w:style>
+  <w:style w:type="character" w:styleId="ListLabel180">
+    <w:name w:val="ListLabel 180"/>
+    <w:qFormat/>
+    <w:rPr>
+      <w:rFonts w:cs="Courier New"/>
+    </w:rPr>
+  </w:style>
+  <w:style w:type="character" w:styleId="ListLabel181">
+    <w:name w:val="ListLabel 181"/>
+    <w:qFormat/>
+    <w:rPr>
+      <w:rFonts w:cs="Wingdings"/>
+    </w:rPr>
+  </w:style>
+  <w:style w:type="character" w:styleId="ListLabel182">
+    <w:name w:val="ListLabel 182"/>
+    <w:qFormat/>
+    <w:rPr>
+      <w:rFonts w:cs="Symbol"/>
+    </w:rPr>
+  </w:style>
+  <w:style w:type="character" w:styleId="ListLabel183">
+    <w:name w:val="ListLabel 183"/>
+    <w:qFormat/>
+    <w:rPr>
+      <w:rFonts w:cs="Courier New"/>
+    </w:rPr>
+  </w:style>
+  <w:style w:type="character" w:styleId="ListLabel184">
+    <w:name w:val="ListLabel 184"/>
+    <w:qFormat/>
+    <w:rPr>
+      <w:rFonts w:cs="Wingdings"/>
+    </w:rPr>
+  </w:style>
+  <w:style w:type="character" w:styleId="Bullets">
+    <w:name w:val="Bullets"/>
+    <w:qFormat/>
+    <w:rPr>
+      <w:rFonts w:ascii="OpenSymbol" w:hAnsi="OpenSymbol" w:eastAsia="OpenSymbol" w:cs="OpenSymbol"/>
+      <w:sz w:val="24"/>
+      <w:szCs w:val="24"/>
+    </w:rPr>
+  </w:style>
   <w:style w:type="paragraph" w:styleId="Heading">
     <w:name w:val="Heading"/>
     <w:basedOn w:val="Normal"/>

</xml_diff>